<commit_message>
added cdc design axes
</commit_message>
<xml_diff>
--- a/p4_word/ESE532 Design Axes.docx
+++ b/p4_word/ESE532 Design Axes.docx
@@ -5,50 +5,38 @@
     <w:p>
       <w:pPr>
         <w:spacing w:line="240" w:lineRule="auto"/>
+        <w:jc w:val="center"/>
         <w:rPr>
           <w:rFonts w:ascii="Times New Roman" w:eastAsia="Times New Roman" w:hAnsi="Times New Roman" w:cs="Times New Roman"/>
           <w:b/>
-          <w:sz w:val="20"/>
-          <w:szCs w:val="20"/>
+          <w:bCs/>
+          <w:sz w:val="32"/>
+          <w:szCs w:val="32"/>
         </w:rPr>
       </w:pPr>
       <w:r>
         <w:rPr>
           <w:rFonts w:ascii="Times New Roman" w:eastAsia="Times New Roman" w:hAnsi="Times New Roman" w:cs="Times New Roman"/>
           <w:b/>
-          <w:sz w:val="20"/>
-          <w:szCs w:val="20"/>
+          <w:bCs/>
+          <w:sz w:val="32"/>
+          <w:szCs w:val="32"/>
         </w:rPr>
-        <w:t xml:space="preserve">Identify major design space axes that could be explored for your implementation. </w:t>
+        <w:t xml:space="preserve">Content Defined Chunking </w:t>
       </w:r>
     </w:p>
     <w:p>
       <w:pPr>
         <w:spacing w:line="240" w:lineRule="auto"/>
+        <w:jc w:val="center"/>
         <w:rPr>
           <w:rFonts w:ascii="Times New Roman" w:eastAsia="Times New Roman" w:hAnsi="Times New Roman" w:cs="Times New Roman"/>
-          <w:sz w:val="20"/>
-          <w:szCs w:val="20"/>
+          <w:b/>
+          <w:bCs/>
+          <w:sz w:val="18"/>
+          <w:szCs w:val="18"/>
         </w:rPr>
       </w:pPr>
-    </w:p>
-    <w:p>
-      <w:pPr>
-        <w:spacing w:line="240" w:lineRule="auto"/>
-        <w:rPr>
-          <w:rFonts w:ascii="Times New Roman" w:eastAsia="Times New Roman" w:hAnsi="Times New Roman" w:cs="Times New Roman"/>
-          <w:sz w:val="20"/>
-          <w:szCs w:val="20"/>
-        </w:rPr>
-      </w:pPr>
-      <w:r>
-        <w:rPr>
-          <w:rFonts w:ascii="Times New Roman" w:eastAsia="Times New Roman" w:hAnsi="Times New Roman" w:cs="Times New Roman"/>
-          <w:sz w:val="20"/>
-          <w:szCs w:val="20"/>
-        </w:rPr>
-        <w:t>CDC:</w:t>
-      </w:r>
     </w:p>
     <w:tbl>
       <w:tblPr>
@@ -66,8 +54,8 @@
         <w:tblLook w:val="0600" w:firstRow="0" w:lastRow="0" w:firstColumn="0" w:lastColumn="0" w:noHBand="1" w:noVBand="1"/>
       </w:tblPr>
       <w:tblGrid>
-        <w:gridCol w:w="2640"/>
-        <w:gridCol w:w="6135"/>
+        <w:gridCol w:w="2330"/>
+        <w:gridCol w:w="6445"/>
       </w:tblGrid>
       <w:tr>
         <w:trPr>
@@ -75,7 +63,7 @@
         </w:trPr>
         <w:tc>
           <w:tcPr>
-            <w:tcW w:w="2640" w:type="dxa"/>
+            <w:tcW w:w="2330" w:type="dxa"/>
             <w:tcBorders>
               <w:top w:val="single" w:sz="8" w:space="0" w:color="000000"/>
               <w:left w:val="single" w:sz="8" w:space="0" w:color="000000"/>
@@ -112,7 +100,7 @@
         </w:tc>
         <w:tc>
           <w:tcPr>
-            <w:tcW w:w="6135" w:type="dxa"/>
+            <w:tcW w:w="6445" w:type="dxa"/>
             <w:tcBorders>
               <w:top w:val="single" w:sz="8" w:space="0" w:color="000000"/>
               <w:left w:val="nil"/>
@@ -141,7 +129,7 @@
                 <w:sz w:val="20"/>
                 <w:szCs w:val="20"/>
               </w:rPr>
-              <w:t>Throughput; window size; parallelism; data size; II; memory</w:t>
+              <w:t xml:space="preserve">Max chunk size </w:t>
             </w:r>
           </w:p>
         </w:tc>
@@ -152,7 +140,7 @@
         </w:trPr>
         <w:tc>
           <w:tcPr>
-            <w:tcW w:w="2640" w:type="dxa"/>
+            <w:tcW w:w="2330" w:type="dxa"/>
             <w:tcBorders>
               <w:top w:val="nil"/>
               <w:left w:val="single" w:sz="8" w:space="0" w:color="000000"/>
@@ -189,7 +177,7 @@
         </w:tc>
         <w:tc>
           <w:tcPr>
-            <w:tcW w:w="6135" w:type="dxa"/>
+            <w:tcW w:w="6445" w:type="dxa"/>
             <w:tcBorders>
               <w:top w:val="nil"/>
               <w:left w:val="nil"/>
@@ -218,7 +206,7 @@
                 <w:sz w:val="20"/>
                 <w:szCs w:val="20"/>
               </w:rPr>
-              <w:t>Improving the throughput of CDC; applying pipelining strategy</w:t>
+              <w:t>Tradeoff between varying chunk and window sizes and throughput of CDC</w:t>
             </w:r>
           </w:p>
         </w:tc>
@@ -229,7 +217,7 @@
         </w:trPr>
         <w:tc>
           <w:tcPr>
-            <w:tcW w:w="2640" w:type="dxa"/>
+            <w:tcW w:w="2330" w:type="dxa"/>
             <w:tcBorders>
               <w:top w:val="nil"/>
               <w:left w:val="single" w:sz="8" w:space="0" w:color="000000"/>
@@ -266,7 +254,7 @@
         </w:tc>
         <w:tc>
           <w:tcPr>
-            <w:tcW w:w="6135" w:type="dxa"/>
+            <w:tcW w:w="6445" w:type="dxa"/>
             <w:tcBorders>
               <w:top w:val="nil"/>
               <w:left w:val="nil"/>
@@ -295,7 +283,23 @@
                 <w:sz w:val="20"/>
                 <w:szCs w:val="20"/>
               </w:rPr>
-              <w:t>Generating the chunks at multiple starting points</w:t>
+              <w:t xml:space="preserve">The smaller the max chunk size, the les number of bits that need to be </w:t>
+            </w:r>
+            <w:r>
+              <w:rPr>
+                <w:rFonts w:ascii="Times New Roman" w:eastAsia="Times New Roman" w:hAnsi="Times New Roman" w:cs="Times New Roman"/>
+                <w:sz w:val="20"/>
+                <w:szCs w:val="20"/>
+              </w:rPr>
+              <w:t xml:space="preserve">used in the rolling hash computation. The time required per hash computation </w:t>
+            </w:r>
+            <w:r>
+              <w:rPr>
+                <w:rFonts w:ascii="Times New Roman" w:eastAsia="Times New Roman" w:hAnsi="Times New Roman" w:cs="Times New Roman"/>
+                <w:sz w:val="20"/>
+                <w:szCs w:val="20"/>
+              </w:rPr>
+              <w:t>is independent of the rolling window size, since we use a rolling hash function.</w:t>
             </w:r>
           </w:p>
         </w:tc>
@@ -306,7 +310,7 @@
         </w:trPr>
         <w:tc>
           <w:tcPr>
-            <w:tcW w:w="2640" w:type="dxa"/>
+            <w:tcW w:w="2330" w:type="dxa"/>
             <w:tcBorders>
               <w:top w:val="nil"/>
               <w:left w:val="single" w:sz="8" w:space="0" w:color="000000"/>
@@ -343,7 +347,7 @@
         </w:tc>
         <w:tc>
           <w:tcPr>
-            <w:tcW w:w="6135" w:type="dxa"/>
+            <w:tcW w:w="6445" w:type="dxa"/>
             <w:tcBorders>
               <w:top w:val="nil"/>
               <w:left w:val="nil"/>
@@ -372,54 +376,15 @@
                 <w:sz w:val="20"/>
                 <w:szCs w:val="20"/>
               </w:rPr>
-              <w:t xml:space="preserve">Range from 1 to </w:t>
-            </w:r>
-            <w:proofErr w:type="spellStart"/>
-            <w:r>
-              <w:rPr>
-                <w:rFonts w:ascii="Times New Roman" w:eastAsia="Times New Roman" w:hAnsi="Times New Roman" w:cs="Times New Roman"/>
-                <w:i/>
-                <w:sz w:val="20"/>
-                <w:szCs w:val="20"/>
-              </w:rPr>
-              <w:t>Input_size</w:t>
-            </w:r>
-            <w:proofErr w:type="spellEnd"/>
-            <w:r>
-              <w:rPr>
-                <w:rFonts w:ascii="Times New Roman" w:eastAsia="Times New Roman" w:hAnsi="Times New Roman" w:cs="Times New Roman"/>
-                <w:sz w:val="20"/>
-                <w:szCs w:val="20"/>
-              </w:rPr>
-              <w:t xml:space="preserve"> </w:t>
-            </w:r>
-            <w:r>
-              <w:rPr>
-                <w:rFonts w:ascii="Times New Roman" w:eastAsia="Times New Roman" w:hAnsi="Times New Roman" w:cs="Times New Roman"/>
-                <w:i/>
-                <w:sz w:val="20"/>
-                <w:szCs w:val="20"/>
-              </w:rPr>
-              <w:t>-</w:t>
-            </w:r>
-            <w:proofErr w:type="spellStart"/>
-            <w:r>
-              <w:rPr>
-                <w:rFonts w:ascii="Times New Roman" w:eastAsia="Times New Roman" w:hAnsi="Times New Roman" w:cs="Times New Roman"/>
-                <w:i/>
-                <w:sz w:val="20"/>
-                <w:szCs w:val="20"/>
-              </w:rPr>
-              <w:t>Windows_size</w:t>
-            </w:r>
-            <w:proofErr w:type="spellEnd"/>
-            <w:r>
-              <w:rPr>
-                <w:rFonts w:ascii="Times New Roman" w:eastAsia="Times New Roman" w:hAnsi="Times New Roman" w:cs="Times New Roman"/>
-                <w:sz w:val="20"/>
-                <w:szCs w:val="20"/>
-              </w:rPr>
-              <w:t xml:space="preserve"> windows</w:t>
+              <w:t>Reducing max chunk size allows the creation of more chunks</w:t>
+            </w:r>
+            <w:r>
+              <w:rPr>
+                <w:rFonts w:ascii="Times New Roman" w:eastAsia="Times New Roman" w:hAnsi="Times New Roman" w:cs="Times New Roman"/>
+                <w:sz w:val="20"/>
+                <w:szCs w:val="20"/>
+              </w:rPr>
+              <w:t xml:space="preserve"> and increases the number of SHA and LZW computations </w:t>
             </w:r>
           </w:p>
         </w:tc>
@@ -430,7 +395,7 @@
         </w:trPr>
         <w:tc>
           <w:tcPr>
-            <w:tcW w:w="2640" w:type="dxa"/>
+            <w:tcW w:w="2330" w:type="dxa"/>
             <w:tcBorders>
               <w:top w:val="nil"/>
               <w:left w:val="single" w:sz="8" w:space="0" w:color="000000"/>
@@ -467,7 +432,7 @@
         </w:tc>
         <w:tc>
           <w:tcPr>
-            <w:tcW w:w="6135" w:type="dxa"/>
+            <w:tcW w:w="6445" w:type="dxa"/>
             <w:tcBorders>
               <w:top w:val="nil"/>
               <w:left w:val="nil"/>
@@ -494,37 +459,11 @@
             <w:r>
               <w:rPr>
                 <w:rFonts w:ascii="Times New Roman" w:eastAsia="Times New Roman" w:hAnsi="Times New Roman" w:cs="Times New Roman"/>
-                <w:sz w:val="20"/>
-                <w:szCs w:val="20"/>
-              </w:rPr>
-              <w:t xml:space="preserve">Running </w:t>
-            </w:r>
-            <w:r>
-              <w:rPr>
-                <w:rFonts w:ascii="Times New Roman" w:eastAsia="Times New Roman" w:hAnsi="Times New Roman" w:cs="Times New Roman"/>
                 <w:i/>
                 <w:sz w:val="20"/>
                 <w:szCs w:val="20"/>
               </w:rPr>
-              <w:t xml:space="preserve">N </w:t>
-            </w:r>
-            <w:proofErr w:type="gramStart"/>
-            <w:r>
-              <w:rPr>
-                <w:rFonts w:ascii="Times New Roman" w:eastAsia="Times New Roman" w:hAnsi="Times New Roman" w:cs="Times New Roman"/>
-                <w:sz w:val="20"/>
-                <w:szCs w:val="20"/>
-              </w:rPr>
-              <w:t>match-ups</w:t>
-            </w:r>
-            <w:proofErr w:type="gramEnd"/>
-            <w:r>
-              <w:rPr>
-                <w:rFonts w:ascii="Times New Roman" w:eastAsia="Times New Roman" w:hAnsi="Times New Roman" w:cs="Times New Roman"/>
-                <w:sz w:val="20"/>
-                <w:szCs w:val="20"/>
-              </w:rPr>
-              <w:t xml:space="preserve"> in parallel: </w:t>
+              <w:t xml:space="preserve">Chunk Size </w:t>
             </w:r>
             <w:r>
               <w:rPr>
@@ -533,7 +472,234 @@
                 <w:sz w:val="20"/>
                 <w:szCs w:val="20"/>
               </w:rPr>
-              <w:t>T(N)=T(1)/N</w:t>
+              <w:t>= c1 * (1 / SHA comparisons)</w:t>
+            </w:r>
+          </w:p>
+          <w:p>
+            <w:pPr>
+              <w:spacing w:line="240" w:lineRule="auto"/>
+              <w:rPr>
+                <w:rFonts w:ascii="Times New Roman" w:eastAsia="Times New Roman" w:hAnsi="Times New Roman" w:cs="Times New Roman"/>
+                <w:i/>
+                <w:sz w:val="20"/>
+                <w:szCs w:val="20"/>
+              </w:rPr>
+            </w:pPr>
+            <w:r>
+              <w:rPr>
+                <w:rFonts w:ascii="Times New Roman" w:eastAsia="Times New Roman" w:hAnsi="Times New Roman" w:cs="Times New Roman"/>
+                <w:i/>
+                <w:sz w:val="20"/>
+                <w:szCs w:val="20"/>
+              </w:rPr>
+              <w:t>Chunk Size = c</w:t>
+            </w:r>
+            <w:r>
+              <w:rPr>
+                <w:rFonts w:ascii="Times New Roman" w:eastAsia="Times New Roman" w:hAnsi="Times New Roman" w:cs="Times New Roman"/>
+                <w:i/>
+                <w:sz w:val="20"/>
+                <w:szCs w:val="20"/>
+              </w:rPr>
+              <w:t>2</w:t>
+            </w:r>
+            <w:r>
+              <w:rPr>
+                <w:rFonts w:ascii="Times New Roman" w:eastAsia="Times New Roman" w:hAnsi="Times New Roman" w:cs="Times New Roman"/>
+                <w:i/>
+                <w:sz w:val="20"/>
+                <w:szCs w:val="20"/>
+              </w:rPr>
+              <w:t xml:space="preserve"> * (1 / </w:t>
+            </w:r>
+            <w:r>
+              <w:rPr>
+                <w:rFonts w:ascii="Times New Roman" w:eastAsia="Times New Roman" w:hAnsi="Times New Roman" w:cs="Times New Roman"/>
+                <w:i/>
+                <w:sz w:val="20"/>
+                <w:szCs w:val="20"/>
+              </w:rPr>
+              <w:t xml:space="preserve">LZW </w:t>
+            </w:r>
+            <w:r>
+              <w:rPr>
+                <w:rFonts w:ascii="Times New Roman" w:eastAsia="Times New Roman" w:hAnsi="Times New Roman" w:cs="Times New Roman"/>
+                <w:i/>
+                <w:sz w:val="20"/>
+                <w:szCs w:val="20"/>
+              </w:rPr>
+              <w:t>codes</w:t>
+            </w:r>
+            <w:r>
+              <w:rPr>
+                <w:rFonts w:ascii="Times New Roman" w:eastAsia="Times New Roman" w:hAnsi="Times New Roman" w:cs="Times New Roman"/>
+                <w:i/>
+                <w:sz w:val="20"/>
+                <w:szCs w:val="20"/>
+              </w:rPr>
+              <w:t>)</w:t>
+            </w:r>
+          </w:p>
+          <w:p>
+            <w:pPr>
+              <w:spacing w:line="240" w:lineRule="auto"/>
+              <w:rPr>
+                <w:rFonts w:ascii="Times New Roman" w:eastAsia="Times New Roman" w:hAnsi="Times New Roman" w:cs="Times New Roman"/>
+                <w:i/>
+                <w:sz w:val="20"/>
+                <w:szCs w:val="20"/>
+              </w:rPr>
+            </w:pPr>
+            <w:r>
+              <w:rPr>
+                <w:rFonts w:ascii="Times New Roman" w:eastAsia="Times New Roman" w:hAnsi="Times New Roman" w:cs="Times New Roman"/>
+                <w:i/>
+                <w:sz w:val="20"/>
+                <w:szCs w:val="20"/>
+              </w:rPr>
+              <w:t>Chunk Size = c</w:t>
+            </w:r>
+            <w:r>
+              <w:rPr>
+                <w:rFonts w:ascii="Times New Roman" w:eastAsia="Times New Roman" w:hAnsi="Times New Roman" w:cs="Times New Roman"/>
+                <w:i/>
+                <w:sz w:val="20"/>
+                <w:szCs w:val="20"/>
+              </w:rPr>
+              <w:t>3</w:t>
+            </w:r>
+            <w:r>
+              <w:rPr>
+                <w:rFonts w:ascii="Times New Roman" w:eastAsia="Times New Roman" w:hAnsi="Times New Roman" w:cs="Times New Roman"/>
+                <w:i/>
+                <w:sz w:val="20"/>
+                <w:szCs w:val="20"/>
+              </w:rPr>
+              <w:t xml:space="preserve"> * (# of chunks</w:t>
+            </w:r>
+            <w:r>
+              <w:rPr>
+                <w:rFonts w:ascii="Times New Roman" w:eastAsia="Times New Roman" w:hAnsi="Times New Roman" w:cs="Times New Roman"/>
+                <w:i/>
+                <w:sz w:val="20"/>
+                <w:szCs w:val="20"/>
+              </w:rPr>
+              <w:t>)</w:t>
+            </w:r>
+          </w:p>
+        </w:tc>
+      </w:tr>
+    </w:tbl>
+    <w:p>
+      <w:pPr>
+        <w:spacing w:line="240" w:lineRule="auto"/>
+        <w:rPr>
+          <w:rFonts w:ascii="Times New Roman" w:eastAsia="Times New Roman" w:hAnsi="Times New Roman" w:cs="Times New Roman"/>
+          <w:sz w:val="20"/>
+          <w:szCs w:val="20"/>
+        </w:rPr>
+      </w:pPr>
+    </w:p>
+    <w:tbl>
+      <w:tblPr>
+        <w:tblStyle w:val="a"/>
+        <w:tblW w:w="8775" w:type="dxa"/>
+        <w:tblBorders>
+          <w:top w:val="nil"/>
+          <w:left w:val="nil"/>
+          <w:bottom w:val="nil"/>
+          <w:right w:val="nil"/>
+          <w:insideH w:val="nil"/>
+          <w:insideV w:val="nil"/>
+        </w:tblBorders>
+        <w:tblLayout w:type="fixed"/>
+        <w:tblLook w:val="0600" w:firstRow="0" w:lastRow="0" w:firstColumn="0" w:lastColumn="0" w:noHBand="1" w:noVBand="1"/>
+      </w:tblPr>
+      <w:tblGrid>
+        <w:gridCol w:w="2330"/>
+        <w:gridCol w:w="6445"/>
+      </w:tblGrid>
+      <w:tr>
+        <w:trPr>
+          <w:trHeight w:val="20"/>
+        </w:trPr>
+        <w:tc>
+          <w:tcPr>
+            <w:tcW w:w="2330" w:type="dxa"/>
+            <w:tcBorders>
+              <w:top w:val="single" w:sz="8" w:space="0" w:color="000000"/>
+              <w:left w:val="single" w:sz="8" w:space="0" w:color="000000"/>
+              <w:bottom w:val="single" w:sz="8" w:space="0" w:color="000000"/>
+              <w:right w:val="single" w:sz="8" w:space="0" w:color="000000"/>
+            </w:tcBorders>
+            <w:tcMar>
+              <w:top w:w="100" w:type="dxa"/>
+              <w:left w:w="100" w:type="dxa"/>
+              <w:bottom w:w="100" w:type="dxa"/>
+              <w:right w:w="100" w:type="dxa"/>
+            </w:tcMar>
+          </w:tcPr>
+          <w:p>
+            <w:pPr>
+              <w:spacing w:line="240" w:lineRule="auto"/>
+              <w:rPr>
+                <w:rFonts w:ascii="Times New Roman" w:eastAsia="Times New Roman" w:hAnsi="Times New Roman" w:cs="Times New Roman"/>
+                <w:b/>
+                <w:sz w:val="20"/>
+                <w:szCs w:val="20"/>
+              </w:rPr>
+            </w:pPr>
+            <w:r>
+              <w:rPr>
+                <w:rFonts w:ascii="Times New Roman" w:eastAsia="Times New Roman" w:hAnsi="Times New Roman" w:cs="Times New Roman"/>
+                <w:b/>
+                <w:sz w:val="20"/>
+                <w:szCs w:val="20"/>
+              </w:rPr>
+              <w:t>Axis</w:t>
+            </w:r>
+          </w:p>
+        </w:tc>
+        <w:tc>
+          <w:tcPr>
+            <w:tcW w:w="6445" w:type="dxa"/>
+            <w:tcBorders>
+              <w:top w:val="single" w:sz="8" w:space="0" w:color="000000"/>
+              <w:left w:val="nil"/>
+              <w:bottom w:val="single" w:sz="8" w:space="0" w:color="000000"/>
+              <w:right w:val="single" w:sz="8" w:space="0" w:color="000000"/>
+            </w:tcBorders>
+            <w:tcMar>
+              <w:top w:w="100" w:type="dxa"/>
+              <w:left w:w="100" w:type="dxa"/>
+              <w:bottom w:w="100" w:type="dxa"/>
+              <w:right w:w="100" w:type="dxa"/>
+            </w:tcMar>
+          </w:tcPr>
+          <w:p>
+            <w:pPr>
+              <w:spacing w:line="240" w:lineRule="auto"/>
+              <w:rPr>
+                <w:rFonts w:ascii="Times New Roman" w:eastAsia="Times New Roman" w:hAnsi="Times New Roman" w:cs="Times New Roman"/>
+                <w:sz w:val="20"/>
+                <w:szCs w:val="20"/>
+              </w:rPr>
+            </w:pPr>
+            <w:r>
+              <w:rPr>
+                <w:rFonts w:ascii="Times New Roman" w:eastAsia="Times New Roman" w:hAnsi="Times New Roman" w:cs="Times New Roman"/>
+                <w:sz w:val="20"/>
+                <w:szCs w:val="20"/>
+              </w:rPr>
+              <w:t xml:space="preserve">Multiple CDC </w:t>
+            </w:r>
+            <w:r>
+              <w:rPr>
+                <w:rFonts w:ascii="Times New Roman" w:eastAsia="Times New Roman" w:hAnsi="Times New Roman" w:cs="Times New Roman"/>
+                <w:sz w:val="20"/>
+                <w:szCs w:val="20"/>
+              </w:rPr>
+              <w:t>compute units</w:t>
             </w:r>
           </w:p>
         </w:tc>
@@ -544,7 +710,7 @@
         </w:trPr>
         <w:tc>
           <w:tcPr>
-            <w:tcW w:w="2640" w:type="dxa"/>
+            <w:tcW w:w="2330" w:type="dxa"/>
             <w:tcBorders>
               <w:top w:val="nil"/>
               <w:left w:val="single" w:sz="8" w:space="0" w:color="000000"/>
@@ -575,13 +741,13 @@
                 <w:sz w:val="20"/>
                 <w:szCs w:val="20"/>
               </w:rPr>
-              <w:t>Equation for Resources</w:t>
-            </w:r>
-          </w:p>
-        </w:tc>
-        <w:tc>
-          <w:tcPr>
-            <w:tcW w:w="6135" w:type="dxa"/>
+              <w:t>Challenge</w:t>
+            </w:r>
+          </w:p>
+        </w:tc>
+        <w:tc>
+          <w:tcPr>
+            <w:tcW w:w="6445" w:type="dxa"/>
             <w:tcBorders>
               <w:top w:val="nil"/>
               <w:left w:val="nil"/>
@@ -600,6 +766,277 @@
               <w:spacing w:line="240" w:lineRule="auto"/>
               <w:rPr>
                 <w:rFonts w:ascii="Times New Roman" w:eastAsia="Times New Roman" w:hAnsi="Times New Roman" w:cs="Times New Roman"/>
+                <w:sz w:val="20"/>
+                <w:szCs w:val="20"/>
+              </w:rPr>
+            </w:pPr>
+            <w:r>
+              <w:rPr>
+                <w:rFonts w:ascii="Times New Roman" w:eastAsia="Times New Roman" w:hAnsi="Times New Roman" w:cs="Times New Roman"/>
+                <w:sz w:val="20"/>
+                <w:szCs w:val="20"/>
+              </w:rPr>
+              <w:t xml:space="preserve">Improving throughputs of chunks created from input stream. Ideally linear </w:t>
+            </w:r>
+            <w:r>
+              <w:rPr>
+                <w:rFonts w:ascii="Times New Roman" w:eastAsia="Times New Roman" w:hAnsi="Times New Roman" w:cs="Times New Roman"/>
+                <w:sz w:val="20"/>
+                <w:szCs w:val="20"/>
+              </w:rPr>
+              <w:t>increase in through</w:t>
+            </w:r>
+            <w:r>
+              <w:rPr>
+                <w:rFonts w:ascii="Times New Roman" w:eastAsia="Times New Roman" w:hAnsi="Times New Roman" w:cs="Times New Roman"/>
+                <w:sz w:val="20"/>
+                <w:szCs w:val="20"/>
+              </w:rPr>
+              <w:t>put</w:t>
+            </w:r>
+            <w:r>
+              <w:rPr>
+                <w:rFonts w:ascii="Times New Roman" w:eastAsia="Times New Roman" w:hAnsi="Times New Roman" w:cs="Times New Roman"/>
+                <w:sz w:val="20"/>
+                <w:szCs w:val="20"/>
+              </w:rPr>
+              <w:t xml:space="preserve"> as we add more CDC units.</w:t>
+            </w:r>
+          </w:p>
+        </w:tc>
+      </w:tr>
+      <w:tr>
+        <w:trPr>
+          <w:trHeight w:val="20"/>
+        </w:trPr>
+        <w:tc>
+          <w:tcPr>
+            <w:tcW w:w="2330" w:type="dxa"/>
+            <w:tcBorders>
+              <w:top w:val="nil"/>
+              <w:left w:val="single" w:sz="8" w:space="0" w:color="000000"/>
+              <w:bottom w:val="single" w:sz="8" w:space="0" w:color="000000"/>
+              <w:right w:val="single" w:sz="8" w:space="0" w:color="000000"/>
+            </w:tcBorders>
+            <w:tcMar>
+              <w:top w:w="100" w:type="dxa"/>
+              <w:left w:w="100" w:type="dxa"/>
+              <w:bottom w:w="100" w:type="dxa"/>
+              <w:right w:w="100" w:type="dxa"/>
+            </w:tcMar>
+          </w:tcPr>
+          <w:p>
+            <w:pPr>
+              <w:spacing w:line="240" w:lineRule="auto"/>
+              <w:rPr>
+                <w:rFonts w:ascii="Times New Roman" w:eastAsia="Times New Roman" w:hAnsi="Times New Roman" w:cs="Times New Roman"/>
+                <w:b/>
+                <w:sz w:val="20"/>
+                <w:szCs w:val="20"/>
+              </w:rPr>
+            </w:pPr>
+            <w:r>
+              <w:rPr>
+                <w:rFonts w:ascii="Times New Roman" w:eastAsia="Times New Roman" w:hAnsi="Times New Roman" w:cs="Times New Roman"/>
+                <w:b/>
+                <w:sz w:val="20"/>
+                <w:szCs w:val="20"/>
+              </w:rPr>
+              <w:t>Opportunity</w:t>
+            </w:r>
+          </w:p>
+        </w:tc>
+        <w:tc>
+          <w:tcPr>
+            <w:tcW w:w="6445" w:type="dxa"/>
+            <w:tcBorders>
+              <w:top w:val="nil"/>
+              <w:left w:val="nil"/>
+              <w:bottom w:val="single" w:sz="8" w:space="0" w:color="000000"/>
+              <w:right w:val="single" w:sz="8" w:space="0" w:color="000000"/>
+            </w:tcBorders>
+            <w:tcMar>
+              <w:top w:w="100" w:type="dxa"/>
+              <w:left w:w="100" w:type="dxa"/>
+              <w:bottom w:w="100" w:type="dxa"/>
+              <w:right w:w="100" w:type="dxa"/>
+            </w:tcMar>
+          </w:tcPr>
+          <w:p>
+            <w:pPr>
+              <w:spacing w:line="240" w:lineRule="auto"/>
+              <w:rPr>
+                <w:rFonts w:ascii="Times New Roman" w:eastAsia="Times New Roman" w:hAnsi="Times New Roman" w:cs="Times New Roman"/>
+                <w:sz w:val="20"/>
+                <w:szCs w:val="20"/>
+              </w:rPr>
+            </w:pPr>
+            <w:r>
+              <w:rPr>
+                <w:rFonts w:ascii="Times New Roman" w:eastAsia="Times New Roman" w:hAnsi="Times New Roman" w:cs="Times New Roman"/>
+                <w:sz w:val="20"/>
+                <w:szCs w:val="20"/>
+              </w:rPr>
+              <w:t>The chunks generated from the split stages can only be utilized by further stages of the pipeline in a FIFO manner of the c</w:t>
+            </w:r>
+            <w:r>
+              <w:rPr>
+                <w:rFonts w:ascii="Times New Roman" w:eastAsia="Times New Roman" w:hAnsi="Times New Roman" w:cs="Times New Roman"/>
+                <w:sz w:val="20"/>
+                <w:szCs w:val="20"/>
+              </w:rPr>
+              <w:t>hunks</w:t>
+            </w:r>
+          </w:p>
+        </w:tc>
+      </w:tr>
+      <w:tr>
+        <w:trPr>
+          <w:trHeight w:val="20"/>
+        </w:trPr>
+        <w:tc>
+          <w:tcPr>
+            <w:tcW w:w="2330" w:type="dxa"/>
+            <w:tcBorders>
+              <w:top w:val="nil"/>
+              <w:left w:val="single" w:sz="8" w:space="0" w:color="000000"/>
+              <w:bottom w:val="single" w:sz="8" w:space="0" w:color="000000"/>
+              <w:right w:val="single" w:sz="8" w:space="0" w:color="000000"/>
+            </w:tcBorders>
+            <w:tcMar>
+              <w:top w:w="100" w:type="dxa"/>
+              <w:left w:w="100" w:type="dxa"/>
+              <w:bottom w:w="100" w:type="dxa"/>
+              <w:right w:w="100" w:type="dxa"/>
+            </w:tcMar>
+          </w:tcPr>
+          <w:p>
+            <w:pPr>
+              <w:spacing w:line="240" w:lineRule="auto"/>
+              <w:rPr>
+                <w:rFonts w:ascii="Times New Roman" w:eastAsia="Times New Roman" w:hAnsi="Times New Roman" w:cs="Times New Roman"/>
+                <w:b/>
+                <w:sz w:val="20"/>
+                <w:szCs w:val="20"/>
+              </w:rPr>
+            </w:pPr>
+            <w:r>
+              <w:rPr>
+                <w:rFonts w:ascii="Times New Roman" w:eastAsia="Times New Roman" w:hAnsi="Times New Roman" w:cs="Times New Roman"/>
+                <w:b/>
+                <w:sz w:val="20"/>
+                <w:szCs w:val="20"/>
+              </w:rPr>
+              <w:t>Continuum</w:t>
+            </w:r>
+          </w:p>
+        </w:tc>
+        <w:tc>
+          <w:tcPr>
+            <w:tcW w:w="6445" w:type="dxa"/>
+            <w:tcBorders>
+              <w:top w:val="nil"/>
+              <w:left w:val="nil"/>
+              <w:bottom w:val="single" w:sz="8" w:space="0" w:color="000000"/>
+              <w:right w:val="single" w:sz="8" w:space="0" w:color="000000"/>
+            </w:tcBorders>
+            <w:tcMar>
+              <w:top w:w="100" w:type="dxa"/>
+              <w:left w:w="100" w:type="dxa"/>
+              <w:bottom w:w="100" w:type="dxa"/>
+              <w:right w:w="100" w:type="dxa"/>
+            </w:tcMar>
+          </w:tcPr>
+          <w:p>
+            <w:pPr>
+              <w:spacing w:line="240" w:lineRule="auto"/>
+              <w:rPr>
+                <w:rFonts w:ascii="Times New Roman" w:eastAsia="Times New Roman" w:hAnsi="Times New Roman" w:cs="Times New Roman"/>
+                <w:sz w:val="20"/>
+                <w:szCs w:val="20"/>
+              </w:rPr>
+            </w:pPr>
+            <w:r>
+              <w:rPr>
+                <w:rFonts w:ascii="Times New Roman" w:eastAsia="Times New Roman" w:hAnsi="Times New Roman" w:cs="Times New Roman"/>
+                <w:sz w:val="20"/>
+                <w:szCs w:val="20"/>
+              </w:rPr>
+              <w:t xml:space="preserve">The chunkable </w:t>
+            </w:r>
+            <w:r>
+              <w:rPr>
+                <w:rFonts w:ascii="Times New Roman" w:eastAsia="Times New Roman" w:hAnsi="Times New Roman" w:cs="Times New Roman"/>
+                <w:sz w:val="20"/>
+                <w:szCs w:val="20"/>
+              </w:rPr>
+              <w:t>data stream would reduce thus creating more overhead in LZW compression.</w:t>
+            </w:r>
+          </w:p>
+        </w:tc>
+      </w:tr>
+      <w:tr>
+        <w:trPr>
+          <w:trHeight w:val="20"/>
+        </w:trPr>
+        <w:tc>
+          <w:tcPr>
+            <w:tcW w:w="2330" w:type="dxa"/>
+            <w:tcBorders>
+              <w:top w:val="nil"/>
+              <w:left w:val="single" w:sz="8" w:space="0" w:color="000000"/>
+              <w:bottom w:val="single" w:sz="8" w:space="0" w:color="000000"/>
+              <w:right w:val="single" w:sz="8" w:space="0" w:color="000000"/>
+            </w:tcBorders>
+            <w:tcMar>
+              <w:top w:w="100" w:type="dxa"/>
+              <w:left w:w="100" w:type="dxa"/>
+              <w:bottom w:w="100" w:type="dxa"/>
+              <w:right w:w="100" w:type="dxa"/>
+            </w:tcMar>
+          </w:tcPr>
+          <w:p>
+            <w:pPr>
+              <w:spacing w:line="240" w:lineRule="auto"/>
+              <w:rPr>
+                <w:rFonts w:ascii="Times New Roman" w:eastAsia="Times New Roman" w:hAnsi="Times New Roman" w:cs="Times New Roman"/>
+                <w:b/>
+                <w:sz w:val="20"/>
+                <w:szCs w:val="20"/>
+              </w:rPr>
+            </w:pPr>
+            <w:r>
+              <w:rPr>
+                <w:rFonts w:ascii="Times New Roman" w:eastAsia="Times New Roman" w:hAnsi="Times New Roman" w:cs="Times New Roman"/>
+                <w:b/>
+                <w:sz w:val="20"/>
+                <w:szCs w:val="20"/>
+              </w:rPr>
+              <w:t>Equation for Benefit</w:t>
+            </w:r>
+          </w:p>
+        </w:tc>
+        <w:tc>
+          <w:tcPr>
+            <w:tcW w:w="6445" w:type="dxa"/>
+            <w:tcBorders>
+              <w:top w:val="nil"/>
+              <w:left w:val="nil"/>
+              <w:bottom w:val="single" w:sz="8" w:space="0" w:color="000000"/>
+              <w:right w:val="single" w:sz="8" w:space="0" w:color="000000"/>
+            </w:tcBorders>
+            <w:tcMar>
+              <w:top w:w="100" w:type="dxa"/>
+              <w:left w:w="100" w:type="dxa"/>
+              <w:bottom w:w="100" w:type="dxa"/>
+              <w:right w:w="100" w:type="dxa"/>
+            </w:tcMar>
+          </w:tcPr>
+          <w:p>
+            <w:pPr>
+              <w:spacing w:line="240" w:lineRule="auto"/>
+              <w:rPr>
+                <w:rFonts w:ascii="Times New Roman" w:eastAsia="Times New Roman" w:hAnsi="Times New Roman" w:cs="Times New Roman"/>
                 <w:i/>
                 <w:sz w:val="20"/>
                 <w:szCs w:val="20"/>
@@ -608,38 +1045,705 @@
             <w:r>
               <w:rPr>
                 <w:rFonts w:ascii="Times New Roman" w:eastAsia="Times New Roman" w:hAnsi="Times New Roman" w:cs="Times New Roman"/>
-                <w:sz w:val="20"/>
-                <w:szCs w:val="20"/>
-              </w:rPr>
-              <w:t>Resources(</w:t>
-            </w:r>
-            <w:r>
-              <w:rPr>
-                <w:rFonts w:ascii="Times New Roman" w:eastAsia="Times New Roman" w:hAnsi="Times New Roman" w:cs="Times New Roman"/>
                 <w:i/>
                 <w:sz w:val="20"/>
                 <w:szCs w:val="20"/>
               </w:rPr>
-              <w:t>R</w:t>
-            </w:r>
-            <w:r>
-              <w:rPr>
-                <w:rFonts w:ascii="Times New Roman" w:eastAsia="Times New Roman" w:hAnsi="Times New Roman" w:cs="Times New Roman"/>
-                <w:sz w:val="20"/>
-                <w:szCs w:val="20"/>
-              </w:rPr>
-              <w:t xml:space="preserve">)= </w:t>
-            </w:r>
-            <w:r>
+              <w:t>Total throughput = (# of CDC Modules) * (Throughput of Individual CDC modules)</w:t>
+            </w:r>
+          </w:p>
+        </w:tc>
+      </w:tr>
+    </w:tbl>
+    <w:p>
+      <w:pPr>
+        <w:spacing w:line="240" w:lineRule="auto"/>
+        <w:rPr>
+          <w:rFonts w:ascii="Times New Roman" w:eastAsia="Times New Roman" w:hAnsi="Times New Roman" w:cs="Times New Roman"/>
+          <w:sz w:val="20"/>
+          <w:szCs w:val="20"/>
+        </w:rPr>
+      </w:pPr>
+    </w:p>
+    <w:tbl>
+      <w:tblPr>
+        <w:tblStyle w:val="a"/>
+        <w:tblW w:w="8775" w:type="dxa"/>
+        <w:tblBorders>
+          <w:top w:val="nil"/>
+          <w:left w:val="nil"/>
+          <w:bottom w:val="nil"/>
+          <w:right w:val="nil"/>
+          <w:insideH w:val="nil"/>
+          <w:insideV w:val="nil"/>
+        </w:tblBorders>
+        <w:tblLayout w:type="fixed"/>
+        <w:tblLook w:val="0600" w:firstRow="0" w:lastRow="0" w:firstColumn="0" w:lastColumn="0" w:noHBand="1" w:noVBand="1"/>
+      </w:tblPr>
+      <w:tblGrid>
+        <w:gridCol w:w="2330"/>
+        <w:gridCol w:w="6445"/>
+      </w:tblGrid>
+      <w:tr>
+        <w:trPr>
+          <w:trHeight w:val="20"/>
+        </w:trPr>
+        <w:tc>
+          <w:tcPr>
+            <w:tcW w:w="2330" w:type="dxa"/>
+            <w:tcBorders>
+              <w:top w:val="single" w:sz="8" w:space="0" w:color="000000"/>
+              <w:left w:val="single" w:sz="8" w:space="0" w:color="000000"/>
+              <w:bottom w:val="single" w:sz="8" w:space="0" w:color="000000"/>
+              <w:right w:val="single" w:sz="8" w:space="0" w:color="000000"/>
+            </w:tcBorders>
+            <w:tcMar>
+              <w:top w:w="100" w:type="dxa"/>
+              <w:left w:w="100" w:type="dxa"/>
+              <w:bottom w:w="100" w:type="dxa"/>
+              <w:right w:w="100" w:type="dxa"/>
+            </w:tcMar>
+          </w:tcPr>
+          <w:p>
+            <w:pPr>
+              <w:spacing w:line="240" w:lineRule="auto"/>
+              <w:rPr>
+                <w:rFonts w:ascii="Times New Roman" w:eastAsia="Times New Roman" w:hAnsi="Times New Roman" w:cs="Times New Roman"/>
+                <w:b/>
+                <w:sz w:val="20"/>
+                <w:szCs w:val="20"/>
+              </w:rPr>
+            </w:pPr>
+            <w:r>
+              <w:rPr>
+                <w:rFonts w:ascii="Times New Roman" w:eastAsia="Times New Roman" w:hAnsi="Times New Roman" w:cs="Times New Roman"/>
+                <w:b/>
+                <w:sz w:val="20"/>
+                <w:szCs w:val="20"/>
+              </w:rPr>
+              <w:t>Axis</w:t>
+            </w:r>
+          </w:p>
+        </w:tc>
+        <w:tc>
+          <w:tcPr>
+            <w:tcW w:w="6445" w:type="dxa"/>
+            <w:tcBorders>
+              <w:top w:val="single" w:sz="8" w:space="0" w:color="000000"/>
+              <w:left w:val="nil"/>
+              <w:bottom w:val="single" w:sz="8" w:space="0" w:color="000000"/>
+              <w:right w:val="single" w:sz="8" w:space="0" w:color="000000"/>
+            </w:tcBorders>
+            <w:tcMar>
+              <w:top w:w="100" w:type="dxa"/>
+              <w:left w:w="100" w:type="dxa"/>
+              <w:bottom w:w="100" w:type="dxa"/>
+              <w:right w:w="100" w:type="dxa"/>
+            </w:tcMar>
+          </w:tcPr>
+          <w:p>
+            <w:pPr>
+              <w:spacing w:line="240" w:lineRule="auto"/>
+              <w:rPr>
+                <w:rFonts w:ascii="Times New Roman" w:eastAsia="Times New Roman" w:hAnsi="Times New Roman" w:cs="Times New Roman"/>
+                <w:sz w:val="20"/>
+                <w:szCs w:val="20"/>
+              </w:rPr>
+            </w:pPr>
+            <w:r>
+              <w:rPr>
+                <w:rFonts w:ascii="Times New Roman" w:eastAsia="Times New Roman" w:hAnsi="Times New Roman" w:cs="Times New Roman"/>
+                <w:sz w:val="20"/>
+                <w:szCs w:val="20"/>
+              </w:rPr>
+              <w:t xml:space="preserve">Using vectors to reduce Initialization Interval of the pipeline </w:t>
+            </w:r>
+          </w:p>
+        </w:tc>
+      </w:tr>
+      <w:tr>
+        <w:trPr>
+          <w:trHeight w:val="20"/>
+        </w:trPr>
+        <w:tc>
+          <w:tcPr>
+            <w:tcW w:w="2330" w:type="dxa"/>
+            <w:tcBorders>
+              <w:top w:val="nil"/>
+              <w:left w:val="single" w:sz="8" w:space="0" w:color="000000"/>
+              <w:bottom w:val="single" w:sz="8" w:space="0" w:color="000000"/>
+              <w:right w:val="single" w:sz="8" w:space="0" w:color="000000"/>
+            </w:tcBorders>
+            <w:tcMar>
+              <w:top w:w="100" w:type="dxa"/>
+              <w:left w:w="100" w:type="dxa"/>
+              <w:bottom w:w="100" w:type="dxa"/>
+              <w:right w:w="100" w:type="dxa"/>
+            </w:tcMar>
+          </w:tcPr>
+          <w:p>
+            <w:pPr>
+              <w:spacing w:line="240" w:lineRule="auto"/>
+              <w:rPr>
+                <w:rFonts w:ascii="Times New Roman" w:eastAsia="Times New Roman" w:hAnsi="Times New Roman" w:cs="Times New Roman"/>
+                <w:b/>
+                <w:sz w:val="20"/>
+                <w:szCs w:val="20"/>
+              </w:rPr>
+            </w:pPr>
+            <w:r>
+              <w:rPr>
+                <w:rFonts w:ascii="Times New Roman" w:eastAsia="Times New Roman" w:hAnsi="Times New Roman" w:cs="Times New Roman"/>
+                <w:b/>
+                <w:sz w:val="20"/>
+                <w:szCs w:val="20"/>
+              </w:rPr>
+              <w:t>Challenge</w:t>
+            </w:r>
+          </w:p>
+        </w:tc>
+        <w:tc>
+          <w:tcPr>
+            <w:tcW w:w="6445" w:type="dxa"/>
+            <w:tcBorders>
+              <w:top w:val="nil"/>
+              <w:left w:val="nil"/>
+              <w:bottom w:val="single" w:sz="8" w:space="0" w:color="000000"/>
+              <w:right w:val="single" w:sz="8" w:space="0" w:color="000000"/>
+            </w:tcBorders>
+            <w:tcMar>
+              <w:top w:w="100" w:type="dxa"/>
+              <w:left w:w="100" w:type="dxa"/>
+              <w:bottom w:w="100" w:type="dxa"/>
+              <w:right w:w="100" w:type="dxa"/>
+            </w:tcMar>
+          </w:tcPr>
+          <w:p>
+            <w:pPr>
+              <w:spacing w:line="240" w:lineRule="auto"/>
+              <w:rPr>
+                <w:rFonts w:ascii="Times New Roman" w:eastAsia="Times New Roman" w:hAnsi="Times New Roman" w:cs="Times New Roman"/>
+                <w:sz w:val="20"/>
+                <w:szCs w:val="20"/>
+              </w:rPr>
+            </w:pPr>
+            <w:r>
+              <w:rPr>
+                <w:rFonts w:ascii="Times New Roman" w:eastAsia="Times New Roman" w:hAnsi="Times New Roman" w:cs="Times New Roman"/>
+                <w:sz w:val="20"/>
+                <w:szCs w:val="20"/>
+              </w:rPr>
+              <w:t>Improving throughput by leveraging data level parallelism</w:t>
+            </w:r>
+          </w:p>
+        </w:tc>
+      </w:tr>
+      <w:tr>
+        <w:trPr>
+          <w:trHeight w:val="20"/>
+        </w:trPr>
+        <w:tc>
+          <w:tcPr>
+            <w:tcW w:w="2330" w:type="dxa"/>
+            <w:tcBorders>
+              <w:top w:val="nil"/>
+              <w:left w:val="single" w:sz="8" w:space="0" w:color="000000"/>
+              <w:bottom w:val="single" w:sz="8" w:space="0" w:color="000000"/>
+              <w:right w:val="single" w:sz="8" w:space="0" w:color="000000"/>
+            </w:tcBorders>
+            <w:tcMar>
+              <w:top w:w="100" w:type="dxa"/>
+              <w:left w:w="100" w:type="dxa"/>
+              <w:bottom w:w="100" w:type="dxa"/>
+              <w:right w:w="100" w:type="dxa"/>
+            </w:tcMar>
+          </w:tcPr>
+          <w:p>
+            <w:pPr>
+              <w:spacing w:line="240" w:lineRule="auto"/>
+              <w:rPr>
+                <w:rFonts w:ascii="Times New Roman" w:eastAsia="Times New Roman" w:hAnsi="Times New Roman" w:cs="Times New Roman"/>
+                <w:b/>
+                <w:sz w:val="20"/>
+                <w:szCs w:val="20"/>
+              </w:rPr>
+            </w:pPr>
+            <w:r>
+              <w:rPr>
+                <w:rFonts w:ascii="Times New Roman" w:eastAsia="Times New Roman" w:hAnsi="Times New Roman" w:cs="Times New Roman"/>
+                <w:b/>
+                <w:sz w:val="20"/>
+                <w:szCs w:val="20"/>
+              </w:rPr>
+              <w:t>Opportunity</w:t>
+            </w:r>
+          </w:p>
+        </w:tc>
+        <w:tc>
+          <w:tcPr>
+            <w:tcW w:w="6445" w:type="dxa"/>
+            <w:tcBorders>
+              <w:top w:val="nil"/>
+              <w:left w:val="nil"/>
+              <w:bottom w:val="single" w:sz="8" w:space="0" w:color="000000"/>
+              <w:right w:val="single" w:sz="8" w:space="0" w:color="000000"/>
+            </w:tcBorders>
+            <w:tcMar>
+              <w:top w:w="100" w:type="dxa"/>
+              <w:left w:w="100" w:type="dxa"/>
+              <w:bottom w:w="100" w:type="dxa"/>
+              <w:right w:w="100" w:type="dxa"/>
+            </w:tcMar>
+          </w:tcPr>
+          <w:p>
+            <w:pPr>
+              <w:spacing w:line="240" w:lineRule="auto"/>
+              <w:rPr>
+                <w:rFonts w:ascii="Times New Roman" w:eastAsia="Times New Roman" w:hAnsi="Times New Roman" w:cs="Times New Roman"/>
+                <w:sz w:val="20"/>
+                <w:szCs w:val="20"/>
+              </w:rPr>
+            </w:pPr>
+            <w:r>
+              <w:rPr>
+                <w:rFonts w:ascii="Times New Roman" w:eastAsia="Times New Roman" w:hAnsi="Times New Roman" w:cs="Times New Roman"/>
+                <w:sz w:val="20"/>
+                <w:szCs w:val="20"/>
+              </w:rPr>
+              <w:t>Data inside the CDC is processed in a bitwise manner, and there is no data independent operation</w:t>
+            </w:r>
+            <w:r>
+              <w:rPr>
+                <w:rFonts w:ascii="Times New Roman" w:eastAsia="Times New Roman" w:hAnsi="Times New Roman" w:cs="Times New Roman"/>
+                <w:sz w:val="20"/>
+                <w:szCs w:val="20"/>
+              </w:rPr>
+              <w:t xml:space="preserve">. </w:t>
+            </w:r>
+            <w:r>
+              <w:rPr>
+                <w:rFonts w:ascii="Times New Roman" w:eastAsia="Times New Roman" w:hAnsi="Times New Roman" w:cs="Times New Roman"/>
+                <w:sz w:val="20"/>
+                <w:szCs w:val="20"/>
+              </w:rPr>
+              <w:t>The start of one chunk depends on the end of the previous chunk.</w:t>
+            </w:r>
+          </w:p>
+        </w:tc>
+      </w:tr>
+    </w:tbl>
+    <w:p>
+      <w:pPr>
+        <w:spacing w:line="240" w:lineRule="auto"/>
+        <w:rPr>
+          <w:rFonts w:ascii="Times New Roman" w:eastAsia="Times New Roman" w:hAnsi="Times New Roman" w:cs="Times New Roman"/>
+          <w:sz w:val="20"/>
+          <w:szCs w:val="20"/>
+        </w:rPr>
+      </w:pPr>
+    </w:p>
+    <w:tbl>
+      <w:tblPr>
+        <w:tblStyle w:val="a"/>
+        <w:tblW w:w="8775" w:type="dxa"/>
+        <w:tblBorders>
+          <w:top w:val="nil"/>
+          <w:left w:val="nil"/>
+          <w:bottom w:val="nil"/>
+          <w:right w:val="nil"/>
+          <w:insideH w:val="nil"/>
+          <w:insideV w:val="nil"/>
+        </w:tblBorders>
+        <w:tblLayout w:type="fixed"/>
+        <w:tblLook w:val="0600" w:firstRow="0" w:lastRow="0" w:firstColumn="0" w:lastColumn="0" w:noHBand="1" w:noVBand="1"/>
+      </w:tblPr>
+      <w:tblGrid>
+        <w:gridCol w:w="2330"/>
+        <w:gridCol w:w="6445"/>
+      </w:tblGrid>
+      <w:tr>
+        <w:trPr>
+          <w:trHeight w:val="20"/>
+        </w:trPr>
+        <w:tc>
+          <w:tcPr>
+            <w:tcW w:w="2330" w:type="dxa"/>
+            <w:tcBorders>
+              <w:top w:val="single" w:sz="8" w:space="0" w:color="000000"/>
+              <w:left w:val="single" w:sz="8" w:space="0" w:color="000000"/>
+              <w:bottom w:val="single" w:sz="8" w:space="0" w:color="000000"/>
+              <w:right w:val="single" w:sz="8" w:space="0" w:color="000000"/>
+            </w:tcBorders>
+            <w:tcMar>
+              <w:top w:w="100" w:type="dxa"/>
+              <w:left w:w="100" w:type="dxa"/>
+              <w:bottom w:w="100" w:type="dxa"/>
+              <w:right w:w="100" w:type="dxa"/>
+            </w:tcMar>
+          </w:tcPr>
+          <w:p>
+            <w:pPr>
+              <w:spacing w:line="240" w:lineRule="auto"/>
+              <w:rPr>
+                <w:rFonts w:ascii="Times New Roman" w:eastAsia="Times New Roman" w:hAnsi="Times New Roman" w:cs="Times New Roman"/>
+                <w:b/>
+                <w:sz w:val="20"/>
+                <w:szCs w:val="20"/>
+              </w:rPr>
+            </w:pPr>
+            <w:r>
+              <w:rPr>
+                <w:rFonts w:ascii="Times New Roman" w:eastAsia="Times New Roman" w:hAnsi="Times New Roman" w:cs="Times New Roman"/>
+                <w:b/>
+                <w:sz w:val="20"/>
+                <w:szCs w:val="20"/>
+              </w:rPr>
+              <w:t>Axis</w:t>
+            </w:r>
+          </w:p>
+        </w:tc>
+        <w:tc>
+          <w:tcPr>
+            <w:tcW w:w="6445" w:type="dxa"/>
+            <w:tcBorders>
+              <w:top w:val="single" w:sz="8" w:space="0" w:color="000000"/>
+              <w:left w:val="nil"/>
+              <w:bottom w:val="single" w:sz="8" w:space="0" w:color="000000"/>
+              <w:right w:val="single" w:sz="8" w:space="0" w:color="000000"/>
+            </w:tcBorders>
+            <w:tcMar>
+              <w:top w:w="100" w:type="dxa"/>
+              <w:left w:w="100" w:type="dxa"/>
+              <w:bottom w:w="100" w:type="dxa"/>
+              <w:right w:w="100" w:type="dxa"/>
+            </w:tcMar>
+          </w:tcPr>
+          <w:p>
+            <w:pPr>
+              <w:spacing w:line="240" w:lineRule="auto"/>
+              <w:rPr>
+                <w:rFonts w:ascii="Times New Roman" w:eastAsia="Times New Roman" w:hAnsi="Times New Roman" w:cs="Times New Roman"/>
+                <w:sz w:val="20"/>
+                <w:szCs w:val="20"/>
+              </w:rPr>
+            </w:pPr>
+            <w:r>
+              <w:rPr>
+                <w:rFonts w:ascii="Times New Roman" w:eastAsia="Times New Roman" w:hAnsi="Times New Roman" w:cs="Times New Roman"/>
+                <w:sz w:val="20"/>
+                <w:szCs w:val="20"/>
+              </w:rPr>
+              <w:t>Optimizing memory accesses</w:t>
+            </w:r>
+          </w:p>
+        </w:tc>
+      </w:tr>
+      <w:tr>
+        <w:trPr>
+          <w:trHeight w:val="20"/>
+        </w:trPr>
+        <w:tc>
+          <w:tcPr>
+            <w:tcW w:w="2330" w:type="dxa"/>
+            <w:tcBorders>
+              <w:top w:val="nil"/>
+              <w:left w:val="single" w:sz="8" w:space="0" w:color="000000"/>
+              <w:bottom w:val="single" w:sz="8" w:space="0" w:color="000000"/>
+              <w:right w:val="single" w:sz="8" w:space="0" w:color="000000"/>
+            </w:tcBorders>
+            <w:tcMar>
+              <w:top w:w="100" w:type="dxa"/>
+              <w:left w:w="100" w:type="dxa"/>
+              <w:bottom w:w="100" w:type="dxa"/>
+              <w:right w:w="100" w:type="dxa"/>
+            </w:tcMar>
+          </w:tcPr>
+          <w:p>
+            <w:pPr>
+              <w:spacing w:line="240" w:lineRule="auto"/>
+              <w:rPr>
+                <w:rFonts w:ascii="Times New Roman" w:eastAsia="Times New Roman" w:hAnsi="Times New Roman" w:cs="Times New Roman"/>
+                <w:b/>
+                <w:sz w:val="20"/>
+                <w:szCs w:val="20"/>
+              </w:rPr>
+            </w:pPr>
+            <w:r>
+              <w:rPr>
+                <w:rFonts w:ascii="Times New Roman" w:eastAsia="Times New Roman" w:hAnsi="Times New Roman" w:cs="Times New Roman"/>
+                <w:b/>
+                <w:sz w:val="20"/>
+                <w:szCs w:val="20"/>
+              </w:rPr>
+              <w:t>Challenge</w:t>
+            </w:r>
+          </w:p>
+        </w:tc>
+        <w:tc>
+          <w:tcPr>
+            <w:tcW w:w="6445" w:type="dxa"/>
+            <w:tcBorders>
+              <w:top w:val="nil"/>
+              <w:left w:val="nil"/>
+              <w:bottom w:val="single" w:sz="8" w:space="0" w:color="000000"/>
+              <w:right w:val="single" w:sz="8" w:space="0" w:color="000000"/>
+            </w:tcBorders>
+            <w:tcMar>
+              <w:top w:w="100" w:type="dxa"/>
+              <w:left w:w="100" w:type="dxa"/>
+              <w:bottom w:w="100" w:type="dxa"/>
+              <w:right w:w="100" w:type="dxa"/>
+            </w:tcMar>
+          </w:tcPr>
+          <w:p>
+            <w:pPr>
+              <w:spacing w:line="240" w:lineRule="auto"/>
+              <w:rPr>
+                <w:rFonts w:ascii="Times New Roman" w:eastAsia="Times New Roman" w:hAnsi="Times New Roman" w:cs="Times New Roman"/>
+                <w:sz w:val="20"/>
+                <w:szCs w:val="20"/>
+              </w:rPr>
+            </w:pPr>
+            <w:r>
+              <w:rPr>
+                <w:rFonts w:ascii="Times New Roman" w:eastAsia="Times New Roman" w:hAnsi="Times New Roman" w:cs="Times New Roman"/>
+                <w:sz w:val="20"/>
+                <w:szCs w:val="20"/>
+              </w:rPr>
+              <w:t>Alleviating duplicate DRAM accesses which can bottleneck the FPGA. Use caches to prevent DRAM access penalties.</w:t>
+            </w:r>
+          </w:p>
+        </w:tc>
+      </w:tr>
+      <w:tr>
+        <w:trPr>
+          <w:trHeight w:val="20"/>
+        </w:trPr>
+        <w:tc>
+          <w:tcPr>
+            <w:tcW w:w="2330" w:type="dxa"/>
+            <w:tcBorders>
+              <w:top w:val="nil"/>
+              <w:left w:val="single" w:sz="8" w:space="0" w:color="000000"/>
+              <w:bottom w:val="single" w:sz="8" w:space="0" w:color="000000"/>
+              <w:right w:val="single" w:sz="8" w:space="0" w:color="000000"/>
+            </w:tcBorders>
+            <w:tcMar>
+              <w:top w:w="100" w:type="dxa"/>
+              <w:left w:w="100" w:type="dxa"/>
+              <w:bottom w:w="100" w:type="dxa"/>
+              <w:right w:w="100" w:type="dxa"/>
+            </w:tcMar>
+          </w:tcPr>
+          <w:p>
+            <w:pPr>
+              <w:spacing w:line="240" w:lineRule="auto"/>
+              <w:rPr>
+                <w:rFonts w:ascii="Times New Roman" w:eastAsia="Times New Roman" w:hAnsi="Times New Roman" w:cs="Times New Roman"/>
+                <w:b/>
+                <w:sz w:val="20"/>
+                <w:szCs w:val="20"/>
+              </w:rPr>
+            </w:pPr>
+            <w:r>
+              <w:rPr>
+                <w:rFonts w:ascii="Times New Roman" w:eastAsia="Times New Roman" w:hAnsi="Times New Roman" w:cs="Times New Roman"/>
+                <w:b/>
+                <w:sz w:val="20"/>
+                <w:szCs w:val="20"/>
+              </w:rPr>
+              <w:t>Opportunity</w:t>
+            </w:r>
+          </w:p>
+        </w:tc>
+        <w:tc>
+          <w:tcPr>
+            <w:tcW w:w="6445" w:type="dxa"/>
+            <w:tcBorders>
+              <w:top w:val="nil"/>
+              <w:left w:val="nil"/>
+              <w:bottom w:val="single" w:sz="8" w:space="0" w:color="000000"/>
+              <w:right w:val="single" w:sz="8" w:space="0" w:color="000000"/>
+            </w:tcBorders>
+            <w:tcMar>
+              <w:top w:w="100" w:type="dxa"/>
+              <w:left w:w="100" w:type="dxa"/>
+              <w:bottom w:w="100" w:type="dxa"/>
+              <w:right w:w="100" w:type="dxa"/>
+            </w:tcMar>
+          </w:tcPr>
+          <w:p>
+            <w:pPr>
+              <w:spacing w:line="240" w:lineRule="auto"/>
+              <w:rPr>
+                <w:rFonts w:ascii="Times New Roman" w:eastAsia="Times New Roman" w:hAnsi="Times New Roman" w:cs="Times New Roman"/>
+                <w:sz w:val="20"/>
+                <w:szCs w:val="20"/>
+              </w:rPr>
+            </w:pPr>
+            <w:r>
+              <w:rPr>
+                <w:rFonts w:ascii="Times New Roman" w:eastAsia="Times New Roman" w:hAnsi="Times New Roman" w:cs="Times New Roman"/>
+                <w:sz w:val="20"/>
+                <w:szCs w:val="20"/>
+              </w:rPr>
+              <w:t>If the same computation is repeated multiple times it can be efficient to cache the result of the computation</w:t>
+            </w:r>
+            <w:r>
+              <w:rPr>
+                <w:rFonts w:ascii="Times New Roman" w:eastAsia="Times New Roman" w:hAnsi="Times New Roman" w:cs="Times New Roman"/>
+                <w:sz w:val="20"/>
+                <w:szCs w:val="20"/>
+              </w:rPr>
+              <w:t xml:space="preserve">. As an example, the SHA computation requires arithmetic operations which can be reused across passes. </w:t>
+            </w:r>
+          </w:p>
+        </w:tc>
+      </w:tr>
+      <w:tr>
+        <w:trPr>
+          <w:trHeight w:val="20"/>
+        </w:trPr>
+        <w:tc>
+          <w:tcPr>
+            <w:tcW w:w="2330" w:type="dxa"/>
+            <w:tcBorders>
+              <w:top w:val="nil"/>
+              <w:left w:val="single" w:sz="8" w:space="0" w:color="000000"/>
+              <w:bottom w:val="single" w:sz="8" w:space="0" w:color="000000"/>
+              <w:right w:val="single" w:sz="8" w:space="0" w:color="000000"/>
+            </w:tcBorders>
+            <w:tcMar>
+              <w:top w:w="100" w:type="dxa"/>
+              <w:left w:w="100" w:type="dxa"/>
+              <w:bottom w:w="100" w:type="dxa"/>
+              <w:right w:w="100" w:type="dxa"/>
+            </w:tcMar>
+          </w:tcPr>
+          <w:p>
+            <w:pPr>
+              <w:spacing w:line="240" w:lineRule="auto"/>
+              <w:rPr>
+                <w:rFonts w:ascii="Times New Roman" w:eastAsia="Times New Roman" w:hAnsi="Times New Roman" w:cs="Times New Roman"/>
+                <w:b/>
+                <w:sz w:val="20"/>
+                <w:szCs w:val="20"/>
+              </w:rPr>
+            </w:pPr>
+            <w:r>
+              <w:rPr>
+                <w:rFonts w:ascii="Times New Roman" w:eastAsia="Times New Roman" w:hAnsi="Times New Roman" w:cs="Times New Roman"/>
+                <w:b/>
+                <w:sz w:val="20"/>
+                <w:szCs w:val="20"/>
+              </w:rPr>
+              <w:t>Continuum</w:t>
+            </w:r>
+          </w:p>
+        </w:tc>
+        <w:tc>
+          <w:tcPr>
+            <w:tcW w:w="6445" w:type="dxa"/>
+            <w:tcBorders>
+              <w:top w:val="nil"/>
+              <w:left w:val="nil"/>
+              <w:bottom w:val="single" w:sz="8" w:space="0" w:color="000000"/>
+              <w:right w:val="single" w:sz="8" w:space="0" w:color="000000"/>
+            </w:tcBorders>
+            <w:tcMar>
+              <w:top w:w="100" w:type="dxa"/>
+              <w:left w:w="100" w:type="dxa"/>
+              <w:bottom w:w="100" w:type="dxa"/>
+              <w:right w:w="100" w:type="dxa"/>
+            </w:tcMar>
+          </w:tcPr>
+          <w:p>
+            <w:pPr>
+              <w:spacing w:line="240" w:lineRule="auto"/>
+              <w:rPr>
+                <w:rFonts w:ascii="Times New Roman" w:eastAsia="Times New Roman" w:hAnsi="Times New Roman" w:cs="Times New Roman"/>
+                <w:sz w:val="20"/>
+                <w:szCs w:val="20"/>
+              </w:rPr>
+            </w:pPr>
+            <w:r>
+              <w:rPr>
+                <w:rFonts w:ascii="Times New Roman" w:eastAsia="Times New Roman" w:hAnsi="Times New Roman" w:cs="Times New Roman"/>
+                <w:sz w:val="20"/>
+                <w:szCs w:val="20"/>
+              </w:rPr>
+              <w:t>Use local registers for intermediate storage of computations.</w:t>
+            </w:r>
+          </w:p>
+        </w:tc>
+      </w:tr>
+      <w:tr>
+        <w:trPr>
+          <w:trHeight w:val="20"/>
+        </w:trPr>
+        <w:tc>
+          <w:tcPr>
+            <w:tcW w:w="2330" w:type="dxa"/>
+            <w:tcBorders>
+              <w:top w:val="nil"/>
+              <w:left w:val="single" w:sz="8" w:space="0" w:color="000000"/>
+              <w:bottom w:val="single" w:sz="8" w:space="0" w:color="000000"/>
+              <w:right w:val="single" w:sz="8" w:space="0" w:color="000000"/>
+            </w:tcBorders>
+            <w:tcMar>
+              <w:top w:w="100" w:type="dxa"/>
+              <w:left w:w="100" w:type="dxa"/>
+              <w:bottom w:w="100" w:type="dxa"/>
+              <w:right w:w="100" w:type="dxa"/>
+            </w:tcMar>
+          </w:tcPr>
+          <w:p>
+            <w:pPr>
+              <w:spacing w:line="240" w:lineRule="auto"/>
+              <w:rPr>
+                <w:rFonts w:ascii="Times New Roman" w:eastAsia="Times New Roman" w:hAnsi="Times New Roman" w:cs="Times New Roman"/>
+                <w:b/>
+                <w:sz w:val="20"/>
+                <w:szCs w:val="20"/>
+              </w:rPr>
+            </w:pPr>
+            <w:r>
+              <w:rPr>
+                <w:rFonts w:ascii="Times New Roman" w:eastAsia="Times New Roman" w:hAnsi="Times New Roman" w:cs="Times New Roman"/>
+                <w:b/>
+                <w:sz w:val="20"/>
+                <w:szCs w:val="20"/>
+              </w:rPr>
+              <w:t>Equation for Benefit</w:t>
+            </w:r>
+          </w:p>
+        </w:tc>
+        <w:tc>
+          <w:tcPr>
+            <w:tcW w:w="6445" w:type="dxa"/>
+            <w:tcBorders>
+              <w:top w:val="nil"/>
+              <w:left w:val="nil"/>
+              <w:bottom w:val="single" w:sz="8" w:space="0" w:color="000000"/>
+              <w:right w:val="single" w:sz="8" w:space="0" w:color="000000"/>
+            </w:tcBorders>
+            <w:tcMar>
+              <w:top w:w="100" w:type="dxa"/>
+              <w:left w:w="100" w:type="dxa"/>
+              <w:bottom w:w="100" w:type="dxa"/>
+              <w:right w:w="100" w:type="dxa"/>
+            </w:tcMar>
+          </w:tcPr>
+          <w:p>
+            <w:pPr>
+              <w:spacing w:line="240" w:lineRule="auto"/>
               <w:rPr>
                 <w:rFonts w:ascii="Times New Roman" w:eastAsia="Times New Roman" w:hAnsi="Times New Roman" w:cs="Times New Roman"/>
                 <w:i/>
                 <w:sz w:val="20"/>
                 <w:szCs w:val="20"/>
               </w:rPr>
-              <w:t>R*</w:t>
-            </w:r>
-            <w:proofErr w:type="spellStart"/>
+            </w:pPr>
             <w:r>
               <w:rPr>
                 <w:rFonts w:ascii="Times New Roman" w:eastAsia="Times New Roman" w:hAnsi="Times New Roman" w:cs="Times New Roman"/>
@@ -647,9 +1751,363 @@
                 <w:sz w:val="20"/>
                 <w:szCs w:val="20"/>
               </w:rPr>
-              <w:t>single_chunk_resource</w:t>
-            </w:r>
-            <w:proofErr w:type="spellEnd"/>
+              <w:t>Eliminate clock cycles associated with redundant memory accesses.</w:t>
+            </w:r>
+          </w:p>
+        </w:tc>
+      </w:tr>
+    </w:tbl>
+    <w:p>
+      <w:pPr>
+        <w:spacing w:line="240" w:lineRule="auto"/>
+        <w:rPr>
+          <w:rFonts w:ascii="Times New Roman" w:eastAsia="Times New Roman" w:hAnsi="Times New Roman" w:cs="Times New Roman"/>
+          <w:sz w:val="20"/>
+          <w:szCs w:val="20"/>
+        </w:rPr>
+      </w:pPr>
+    </w:p>
+    <w:tbl>
+      <w:tblPr>
+        <w:tblStyle w:val="a"/>
+        <w:tblW w:w="8775" w:type="dxa"/>
+        <w:tblBorders>
+          <w:top w:val="nil"/>
+          <w:left w:val="nil"/>
+          <w:bottom w:val="nil"/>
+          <w:right w:val="nil"/>
+          <w:insideH w:val="nil"/>
+          <w:insideV w:val="nil"/>
+        </w:tblBorders>
+        <w:tblLayout w:type="fixed"/>
+        <w:tblLook w:val="0600" w:firstRow="0" w:lastRow="0" w:firstColumn="0" w:lastColumn="0" w:noHBand="1" w:noVBand="1"/>
+      </w:tblPr>
+      <w:tblGrid>
+        <w:gridCol w:w="2330"/>
+        <w:gridCol w:w="6445"/>
+      </w:tblGrid>
+      <w:tr>
+        <w:trPr>
+          <w:trHeight w:val="20"/>
+        </w:trPr>
+        <w:tc>
+          <w:tcPr>
+            <w:tcW w:w="2330" w:type="dxa"/>
+            <w:tcBorders>
+              <w:top w:val="single" w:sz="8" w:space="0" w:color="000000"/>
+              <w:left w:val="single" w:sz="8" w:space="0" w:color="000000"/>
+              <w:bottom w:val="single" w:sz="8" w:space="0" w:color="000000"/>
+              <w:right w:val="single" w:sz="8" w:space="0" w:color="000000"/>
+            </w:tcBorders>
+            <w:tcMar>
+              <w:top w:w="100" w:type="dxa"/>
+              <w:left w:w="100" w:type="dxa"/>
+              <w:bottom w:w="100" w:type="dxa"/>
+              <w:right w:w="100" w:type="dxa"/>
+            </w:tcMar>
+          </w:tcPr>
+          <w:p>
+            <w:pPr>
+              <w:spacing w:line="240" w:lineRule="auto"/>
+              <w:rPr>
+                <w:rFonts w:ascii="Times New Roman" w:eastAsia="Times New Roman" w:hAnsi="Times New Roman" w:cs="Times New Roman"/>
+                <w:b/>
+                <w:sz w:val="20"/>
+                <w:szCs w:val="20"/>
+              </w:rPr>
+            </w:pPr>
+            <w:r>
+              <w:rPr>
+                <w:rFonts w:ascii="Times New Roman" w:eastAsia="Times New Roman" w:hAnsi="Times New Roman" w:cs="Times New Roman"/>
+                <w:b/>
+                <w:sz w:val="20"/>
+                <w:szCs w:val="20"/>
+              </w:rPr>
+              <w:t>Axis</w:t>
+            </w:r>
+          </w:p>
+        </w:tc>
+        <w:tc>
+          <w:tcPr>
+            <w:tcW w:w="6445" w:type="dxa"/>
+            <w:tcBorders>
+              <w:top w:val="single" w:sz="8" w:space="0" w:color="000000"/>
+              <w:left w:val="nil"/>
+              <w:bottom w:val="single" w:sz="8" w:space="0" w:color="000000"/>
+              <w:right w:val="single" w:sz="8" w:space="0" w:color="000000"/>
+            </w:tcBorders>
+            <w:tcMar>
+              <w:top w:w="100" w:type="dxa"/>
+              <w:left w:w="100" w:type="dxa"/>
+              <w:bottom w:w="100" w:type="dxa"/>
+              <w:right w:w="100" w:type="dxa"/>
+            </w:tcMar>
+          </w:tcPr>
+          <w:p>
+            <w:pPr>
+              <w:spacing w:line="240" w:lineRule="auto"/>
+              <w:rPr>
+                <w:rFonts w:ascii="Times New Roman" w:eastAsia="Times New Roman" w:hAnsi="Times New Roman" w:cs="Times New Roman"/>
+                <w:sz w:val="20"/>
+                <w:szCs w:val="20"/>
+              </w:rPr>
+            </w:pPr>
+            <w:r>
+              <w:rPr>
+                <w:rFonts w:ascii="Times New Roman" w:eastAsia="Times New Roman" w:hAnsi="Times New Roman" w:cs="Times New Roman"/>
+                <w:sz w:val="20"/>
+                <w:szCs w:val="20"/>
+              </w:rPr>
+              <w:t>Splitting up the computation between FPGA and CPU resources</w:t>
+            </w:r>
+          </w:p>
+        </w:tc>
+      </w:tr>
+      <w:tr>
+        <w:trPr>
+          <w:trHeight w:val="20"/>
+        </w:trPr>
+        <w:tc>
+          <w:tcPr>
+            <w:tcW w:w="2330" w:type="dxa"/>
+            <w:tcBorders>
+              <w:top w:val="nil"/>
+              <w:left w:val="single" w:sz="8" w:space="0" w:color="000000"/>
+              <w:bottom w:val="single" w:sz="8" w:space="0" w:color="000000"/>
+              <w:right w:val="single" w:sz="8" w:space="0" w:color="000000"/>
+            </w:tcBorders>
+            <w:tcMar>
+              <w:top w:w="100" w:type="dxa"/>
+              <w:left w:w="100" w:type="dxa"/>
+              <w:bottom w:w="100" w:type="dxa"/>
+              <w:right w:w="100" w:type="dxa"/>
+            </w:tcMar>
+          </w:tcPr>
+          <w:p>
+            <w:pPr>
+              <w:spacing w:line="240" w:lineRule="auto"/>
+              <w:rPr>
+                <w:rFonts w:ascii="Times New Roman" w:eastAsia="Times New Roman" w:hAnsi="Times New Roman" w:cs="Times New Roman"/>
+                <w:b/>
+                <w:sz w:val="20"/>
+                <w:szCs w:val="20"/>
+              </w:rPr>
+            </w:pPr>
+            <w:r>
+              <w:rPr>
+                <w:rFonts w:ascii="Times New Roman" w:eastAsia="Times New Roman" w:hAnsi="Times New Roman" w:cs="Times New Roman"/>
+                <w:b/>
+                <w:sz w:val="20"/>
+                <w:szCs w:val="20"/>
+              </w:rPr>
+              <w:t>Challenge</w:t>
+            </w:r>
+          </w:p>
+        </w:tc>
+        <w:tc>
+          <w:tcPr>
+            <w:tcW w:w="6445" w:type="dxa"/>
+            <w:tcBorders>
+              <w:top w:val="nil"/>
+              <w:left w:val="nil"/>
+              <w:bottom w:val="single" w:sz="8" w:space="0" w:color="000000"/>
+              <w:right w:val="single" w:sz="8" w:space="0" w:color="000000"/>
+            </w:tcBorders>
+            <w:tcMar>
+              <w:top w:w="100" w:type="dxa"/>
+              <w:left w:w="100" w:type="dxa"/>
+              <w:bottom w:w="100" w:type="dxa"/>
+              <w:right w:w="100" w:type="dxa"/>
+            </w:tcMar>
+          </w:tcPr>
+          <w:p>
+            <w:pPr>
+              <w:spacing w:line="240" w:lineRule="auto"/>
+              <w:rPr>
+                <w:rFonts w:ascii="Times New Roman" w:eastAsia="Times New Roman" w:hAnsi="Times New Roman" w:cs="Times New Roman"/>
+                <w:sz w:val="20"/>
+                <w:szCs w:val="20"/>
+              </w:rPr>
+            </w:pPr>
+            <w:r>
+              <w:rPr>
+                <w:rFonts w:ascii="Times New Roman" w:eastAsia="Times New Roman" w:hAnsi="Times New Roman" w:cs="Times New Roman"/>
+                <w:sz w:val="20"/>
+                <w:szCs w:val="20"/>
+              </w:rPr>
+              <w:t>Splitting up the CDC functionality between the FPGA and CPU resources</w:t>
+            </w:r>
+          </w:p>
+        </w:tc>
+      </w:tr>
+      <w:tr>
+        <w:trPr>
+          <w:trHeight w:val="20"/>
+        </w:trPr>
+        <w:tc>
+          <w:tcPr>
+            <w:tcW w:w="2330" w:type="dxa"/>
+            <w:tcBorders>
+              <w:top w:val="nil"/>
+              <w:left w:val="single" w:sz="8" w:space="0" w:color="000000"/>
+              <w:bottom w:val="single" w:sz="8" w:space="0" w:color="000000"/>
+              <w:right w:val="single" w:sz="8" w:space="0" w:color="000000"/>
+            </w:tcBorders>
+            <w:tcMar>
+              <w:top w:w="100" w:type="dxa"/>
+              <w:left w:w="100" w:type="dxa"/>
+              <w:bottom w:w="100" w:type="dxa"/>
+              <w:right w:w="100" w:type="dxa"/>
+            </w:tcMar>
+          </w:tcPr>
+          <w:p>
+            <w:pPr>
+              <w:spacing w:line="240" w:lineRule="auto"/>
+              <w:rPr>
+                <w:rFonts w:ascii="Times New Roman" w:eastAsia="Times New Roman" w:hAnsi="Times New Roman" w:cs="Times New Roman"/>
+                <w:b/>
+                <w:sz w:val="20"/>
+                <w:szCs w:val="20"/>
+              </w:rPr>
+            </w:pPr>
+            <w:r>
+              <w:rPr>
+                <w:rFonts w:ascii="Times New Roman" w:eastAsia="Times New Roman" w:hAnsi="Times New Roman" w:cs="Times New Roman"/>
+                <w:b/>
+                <w:sz w:val="20"/>
+                <w:szCs w:val="20"/>
+              </w:rPr>
+              <w:lastRenderedPageBreak/>
+              <w:t>Opportunity</w:t>
+            </w:r>
+          </w:p>
+        </w:tc>
+        <w:tc>
+          <w:tcPr>
+            <w:tcW w:w="6445" w:type="dxa"/>
+            <w:tcBorders>
+              <w:top w:val="nil"/>
+              <w:left w:val="nil"/>
+              <w:bottom w:val="single" w:sz="8" w:space="0" w:color="000000"/>
+              <w:right w:val="single" w:sz="8" w:space="0" w:color="000000"/>
+            </w:tcBorders>
+            <w:tcMar>
+              <w:top w:w="100" w:type="dxa"/>
+              <w:left w:w="100" w:type="dxa"/>
+              <w:bottom w:w="100" w:type="dxa"/>
+              <w:right w:w="100" w:type="dxa"/>
+            </w:tcMar>
+          </w:tcPr>
+          <w:p>
+            <w:pPr>
+              <w:spacing w:line="240" w:lineRule="auto"/>
+              <w:rPr>
+                <w:rFonts w:ascii="Times New Roman" w:eastAsia="Times New Roman" w:hAnsi="Times New Roman" w:cs="Times New Roman"/>
+                <w:sz w:val="20"/>
+                <w:szCs w:val="20"/>
+              </w:rPr>
+            </w:pPr>
+            <w:r>
+              <w:rPr>
+                <w:rFonts w:ascii="Times New Roman" w:eastAsia="Times New Roman" w:hAnsi="Times New Roman" w:cs="Times New Roman"/>
+                <w:sz w:val="20"/>
+                <w:szCs w:val="20"/>
+              </w:rPr>
+              <w:t>Exploiting data level parallelism using the CPU vector engine</w:t>
+            </w:r>
+            <w:r>
+              <w:rPr>
+                <w:rFonts w:ascii="Times New Roman" w:eastAsia="Times New Roman" w:hAnsi="Times New Roman" w:cs="Times New Roman"/>
+                <w:sz w:val="20"/>
+                <w:szCs w:val="20"/>
+              </w:rPr>
+              <w:t xml:space="preserve">. CPU computations can benefit from caches and higher clock speeds, whereas FPGA </w:t>
+            </w:r>
+            <w:r>
+              <w:rPr>
+                <w:rFonts w:ascii="Times New Roman" w:eastAsia="Times New Roman" w:hAnsi="Times New Roman" w:cs="Times New Roman"/>
+                <w:sz w:val="20"/>
+                <w:szCs w:val="20"/>
+              </w:rPr>
+              <w:t>computations offer application specific hardware based on their configuration.</w:t>
+            </w:r>
+          </w:p>
+        </w:tc>
+      </w:tr>
+      <w:tr>
+        <w:trPr>
+          <w:trHeight w:val="20"/>
+        </w:trPr>
+        <w:tc>
+          <w:tcPr>
+            <w:tcW w:w="2330" w:type="dxa"/>
+            <w:tcBorders>
+              <w:top w:val="nil"/>
+              <w:left w:val="single" w:sz="8" w:space="0" w:color="000000"/>
+              <w:bottom w:val="single" w:sz="8" w:space="0" w:color="000000"/>
+              <w:right w:val="single" w:sz="8" w:space="0" w:color="000000"/>
+            </w:tcBorders>
+            <w:tcMar>
+              <w:top w:w="100" w:type="dxa"/>
+              <w:left w:w="100" w:type="dxa"/>
+              <w:bottom w:w="100" w:type="dxa"/>
+              <w:right w:w="100" w:type="dxa"/>
+            </w:tcMar>
+          </w:tcPr>
+          <w:p>
+            <w:pPr>
+              <w:spacing w:line="240" w:lineRule="auto"/>
+              <w:rPr>
+                <w:rFonts w:ascii="Times New Roman" w:eastAsia="Times New Roman" w:hAnsi="Times New Roman" w:cs="Times New Roman"/>
+                <w:b/>
+                <w:sz w:val="20"/>
+                <w:szCs w:val="20"/>
+              </w:rPr>
+            </w:pPr>
+            <w:r>
+              <w:rPr>
+                <w:rFonts w:ascii="Times New Roman" w:eastAsia="Times New Roman" w:hAnsi="Times New Roman" w:cs="Times New Roman"/>
+                <w:b/>
+                <w:sz w:val="20"/>
+                <w:szCs w:val="20"/>
+              </w:rPr>
+              <w:t>Continuum</w:t>
+            </w:r>
+          </w:p>
+        </w:tc>
+        <w:tc>
+          <w:tcPr>
+            <w:tcW w:w="6445" w:type="dxa"/>
+            <w:tcBorders>
+              <w:top w:val="nil"/>
+              <w:left w:val="nil"/>
+              <w:bottom w:val="single" w:sz="8" w:space="0" w:color="000000"/>
+              <w:right w:val="single" w:sz="8" w:space="0" w:color="000000"/>
+            </w:tcBorders>
+            <w:tcMar>
+              <w:top w:w="100" w:type="dxa"/>
+              <w:left w:w="100" w:type="dxa"/>
+              <w:bottom w:w="100" w:type="dxa"/>
+              <w:right w:w="100" w:type="dxa"/>
+            </w:tcMar>
+          </w:tcPr>
+          <w:p>
+            <w:pPr>
+              <w:spacing w:line="240" w:lineRule="auto"/>
+              <w:rPr>
+                <w:rFonts w:ascii="Times New Roman" w:eastAsia="Times New Roman" w:hAnsi="Times New Roman" w:cs="Times New Roman"/>
+                <w:sz w:val="20"/>
+                <w:szCs w:val="20"/>
+              </w:rPr>
+            </w:pPr>
+            <w:r>
+              <w:rPr>
+                <w:rFonts w:ascii="Times New Roman" w:eastAsia="Times New Roman" w:hAnsi="Times New Roman" w:cs="Times New Roman"/>
+                <w:sz w:val="20"/>
+                <w:szCs w:val="20"/>
+              </w:rPr>
+              <w:t>Which stages of the CDC computation will get split between CPU cores, and FPGA hardware.</w:t>
+            </w:r>
           </w:p>
         </w:tc>
       </w:tr>
@@ -669,18 +2127,447 @@
         <w:spacing w:line="240" w:lineRule="auto"/>
         <w:rPr>
           <w:rFonts w:ascii="Times New Roman" w:eastAsia="Times New Roman" w:hAnsi="Times New Roman" w:cs="Times New Roman"/>
-          <w:sz w:val="20"/>
-          <w:szCs w:val="20"/>
+          <w:sz w:val="8"/>
+          <w:szCs w:val="8"/>
+        </w:rPr>
+      </w:pPr>
+    </w:p>
+    <w:p>
+      <w:pPr>
+        <w:spacing w:line="240" w:lineRule="auto"/>
+        <w:jc w:val="center"/>
+        <w:rPr>
+          <w:rFonts w:ascii="Times New Roman" w:eastAsia="Times New Roman" w:hAnsi="Times New Roman" w:cs="Times New Roman"/>
+          <w:b/>
+          <w:bCs/>
+          <w:sz w:val="32"/>
+          <w:szCs w:val="32"/>
         </w:rPr>
       </w:pPr>
       <w:r>
         <w:rPr>
           <w:rFonts w:ascii="Times New Roman" w:eastAsia="Times New Roman" w:hAnsi="Times New Roman" w:cs="Times New Roman"/>
-          <w:sz w:val="20"/>
-          <w:szCs w:val="20"/>
+          <w:b/>
+          <w:bCs/>
+          <w:sz w:val="32"/>
+          <w:szCs w:val="32"/>
         </w:rPr>
-        <w:t>SHA:</w:t>
+        <w:t>SHA</w:t>
       </w:r>
+      <w:r>
+        <w:rPr>
+          <w:rFonts w:ascii="Times New Roman" w:eastAsia="Times New Roman" w:hAnsi="Times New Roman" w:cs="Times New Roman"/>
+          <w:b/>
+          <w:bCs/>
+          <w:sz w:val="32"/>
+          <w:szCs w:val="32"/>
+        </w:rPr>
+        <w:t xml:space="preserve"> Hash</w:t>
+      </w:r>
+    </w:p>
+    <w:p>
+      <w:pPr>
+        <w:spacing w:line="240" w:lineRule="auto"/>
+        <w:jc w:val="center"/>
+        <w:rPr>
+          <w:rFonts w:ascii="Times New Roman" w:eastAsia="Times New Roman" w:hAnsi="Times New Roman" w:cs="Times New Roman"/>
+          <w:b/>
+          <w:bCs/>
+          <w:sz w:val="18"/>
+          <w:szCs w:val="18"/>
+        </w:rPr>
+      </w:pPr>
+    </w:p>
+    <w:tbl>
+      <w:tblPr>
+        <w:tblStyle w:val="a"/>
+        <w:tblW w:w="8775" w:type="dxa"/>
+        <w:tblBorders>
+          <w:top w:val="nil"/>
+          <w:left w:val="nil"/>
+          <w:bottom w:val="nil"/>
+          <w:right w:val="nil"/>
+          <w:insideH w:val="nil"/>
+          <w:insideV w:val="nil"/>
+        </w:tblBorders>
+        <w:tblLayout w:type="fixed"/>
+        <w:tblLook w:val="0600" w:firstRow="0" w:lastRow="0" w:firstColumn="0" w:lastColumn="0" w:noHBand="1" w:noVBand="1"/>
+      </w:tblPr>
+      <w:tblGrid>
+        <w:gridCol w:w="2330"/>
+        <w:gridCol w:w="6445"/>
+      </w:tblGrid>
+      <w:tr>
+        <w:trPr>
+          <w:trHeight w:val="20"/>
+        </w:trPr>
+        <w:tc>
+          <w:tcPr>
+            <w:tcW w:w="2330" w:type="dxa"/>
+            <w:tcBorders>
+              <w:top w:val="single" w:sz="8" w:space="0" w:color="000000"/>
+              <w:left w:val="single" w:sz="8" w:space="0" w:color="000000"/>
+              <w:bottom w:val="single" w:sz="8" w:space="0" w:color="000000"/>
+              <w:right w:val="single" w:sz="8" w:space="0" w:color="000000"/>
+            </w:tcBorders>
+            <w:tcMar>
+              <w:top w:w="100" w:type="dxa"/>
+              <w:left w:w="100" w:type="dxa"/>
+              <w:bottom w:w="100" w:type="dxa"/>
+              <w:right w:w="100" w:type="dxa"/>
+            </w:tcMar>
+          </w:tcPr>
+          <w:p>
+            <w:pPr>
+              <w:spacing w:line="240" w:lineRule="auto"/>
+              <w:rPr>
+                <w:rFonts w:ascii="Times New Roman" w:eastAsia="Times New Roman" w:hAnsi="Times New Roman" w:cs="Times New Roman"/>
+                <w:b/>
+                <w:sz w:val="20"/>
+                <w:szCs w:val="20"/>
+              </w:rPr>
+            </w:pPr>
+            <w:r>
+              <w:rPr>
+                <w:rFonts w:ascii="Times New Roman" w:eastAsia="Times New Roman" w:hAnsi="Times New Roman" w:cs="Times New Roman"/>
+                <w:b/>
+                <w:sz w:val="20"/>
+                <w:szCs w:val="20"/>
+              </w:rPr>
+              <w:t>Axis</w:t>
+            </w:r>
+          </w:p>
+        </w:tc>
+        <w:tc>
+          <w:tcPr>
+            <w:tcW w:w="6445" w:type="dxa"/>
+            <w:tcBorders>
+              <w:top w:val="single" w:sz="8" w:space="0" w:color="000000"/>
+              <w:left w:val="nil"/>
+              <w:bottom w:val="single" w:sz="8" w:space="0" w:color="000000"/>
+              <w:right w:val="single" w:sz="8" w:space="0" w:color="000000"/>
+            </w:tcBorders>
+            <w:tcMar>
+              <w:top w:w="100" w:type="dxa"/>
+              <w:left w:w="100" w:type="dxa"/>
+              <w:bottom w:w="100" w:type="dxa"/>
+              <w:right w:w="100" w:type="dxa"/>
+            </w:tcMar>
+          </w:tcPr>
+          <w:p>
+            <w:pPr>
+              <w:spacing w:line="240" w:lineRule="auto"/>
+              <w:rPr>
+                <w:rFonts w:ascii="Times New Roman" w:eastAsia="Times New Roman" w:hAnsi="Times New Roman" w:cs="Times New Roman"/>
+                <w:sz w:val="20"/>
+                <w:szCs w:val="20"/>
+              </w:rPr>
+            </w:pPr>
+          </w:p>
+        </w:tc>
+      </w:tr>
+      <w:tr>
+        <w:trPr>
+          <w:trHeight w:val="20"/>
+        </w:trPr>
+        <w:tc>
+          <w:tcPr>
+            <w:tcW w:w="2330" w:type="dxa"/>
+            <w:tcBorders>
+              <w:top w:val="nil"/>
+              <w:left w:val="single" w:sz="8" w:space="0" w:color="000000"/>
+              <w:bottom w:val="single" w:sz="8" w:space="0" w:color="000000"/>
+              <w:right w:val="single" w:sz="8" w:space="0" w:color="000000"/>
+            </w:tcBorders>
+            <w:tcMar>
+              <w:top w:w="100" w:type="dxa"/>
+              <w:left w:w="100" w:type="dxa"/>
+              <w:bottom w:w="100" w:type="dxa"/>
+              <w:right w:w="100" w:type="dxa"/>
+            </w:tcMar>
+          </w:tcPr>
+          <w:p>
+            <w:pPr>
+              <w:spacing w:line="240" w:lineRule="auto"/>
+              <w:rPr>
+                <w:rFonts w:ascii="Times New Roman" w:eastAsia="Times New Roman" w:hAnsi="Times New Roman" w:cs="Times New Roman"/>
+                <w:b/>
+                <w:sz w:val="20"/>
+                <w:szCs w:val="20"/>
+              </w:rPr>
+            </w:pPr>
+            <w:r>
+              <w:rPr>
+                <w:rFonts w:ascii="Times New Roman" w:eastAsia="Times New Roman" w:hAnsi="Times New Roman" w:cs="Times New Roman"/>
+                <w:b/>
+                <w:sz w:val="20"/>
+                <w:szCs w:val="20"/>
+              </w:rPr>
+              <w:t>Challenge</w:t>
+            </w:r>
+          </w:p>
+        </w:tc>
+        <w:tc>
+          <w:tcPr>
+            <w:tcW w:w="6445" w:type="dxa"/>
+            <w:tcBorders>
+              <w:top w:val="nil"/>
+              <w:left w:val="nil"/>
+              <w:bottom w:val="single" w:sz="8" w:space="0" w:color="000000"/>
+              <w:right w:val="single" w:sz="8" w:space="0" w:color="000000"/>
+            </w:tcBorders>
+            <w:tcMar>
+              <w:top w:w="100" w:type="dxa"/>
+              <w:left w:w="100" w:type="dxa"/>
+              <w:bottom w:w="100" w:type="dxa"/>
+              <w:right w:w="100" w:type="dxa"/>
+            </w:tcMar>
+          </w:tcPr>
+          <w:p>
+            <w:pPr>
+              <w:spacing w:line="240" w:lineRule="auto"/>
+              <w:rPr>
+                <w:rFonts w:ascii="Times New Roman" w:eastAsia="Times New Roman" w:hAnsi="Times New Roman" w:cs="Times New Roman"/>
+                <w:sz w:val="20"/>
+                <w:szCs w:val="20"/>
+              </w:rPr>
+            </w:pPr>
+          </w:p>
+        </w:tc>
+      </w:tr>
+      <w:tr>
+        <w:trPr>
+          <w:trHeight w:val="20"/>
+        </w:trPr>
+        <w:tc>
+          <w:tcPr>
+            <w:tcW w:w="2330" w:type="dxa"/>
+            <w:tcBorders>
+              <w:top w:val="nil"/>
+              <w:left w:val="single" w:sz="8" w:space="0" w:color="000000"/>
+              <w:bottom w:val="single" w:sz="8" w:space="0" w:color="000000"/>
+              <w:right w:val="single" w:sz="8" w:space="0" w:color="000000"/>
+            </w:tcBorders>
+            <w:tcMar>
+              <w:top w:w="100" w:type="dxa"/>
+              <w:left w:w="100" w:type="dxa"/>
+              <w:bottom w:w="100" w:type="dxa"/>
+              <w:right w:w="100" w:type="dxa"/>
+            </w:tcMar>
+          </w:tcPr>
+          <w:p>
+            <w:pPr>
+              <w:spacing w:line="240" w:lineRule="auto"/>
+              <w:rPr>
+                <w:rFonts w:ascii="Times New Roman" w:eastAsia="Times New Roman" w:hAnsi="Times New Roman" w:cs="Times New Roman"/>
+                <w:b/>
+                <w:sz w:val="20"/>
+                <w:szCs w:val="20"/>
+              </w:rPr>
+            </w:pPr>
+            <w:r>
+              <w:rPr>
+                <w:rFonts w:ascii="Times New Roman" w:eastAsia="Times New Roman" w:hAnsi="Times New Roman" w:cs="Times New Roman"/>
+                <w:b/>
+                <w:sz w:val="20"/>
+                <w:szCs w:val="20"/>
+              </w:rPr>
+              <w:t>Opportunity</w:t>
+            </w:r>
+          </w:p>
+        </w:tc>
+        <w:tc>
+          <w:tcPr>
+            <w:tcW w:w="6445" w:type="dxa"/>
+            <w:tcBorders>
+              <w:top w:val="nil"/>
+              <w:left w:val="nil"/>
+              <w:bottom w:val="single" w:sz="8" w:space="0" w:color="000000"/>
+              <w:right w:val="single" w:sz="8" w:space="0" w:color="000000"/>
+            </w:tcBorders>
+            <w:tcMar>
+              <w:top w:w="100" w:type="dxa"/>
+              <w:left w:w="100" w:type="dxa"/>
+              <w:bottom w:w="100" w:type="dxa"/>
+              <w:right w:w="100" w:type="dxa"/>
+            </w:tcMar>
+          </w:tcPr>
+          <w:p>
+            <w:pPr>
+              <w:spacing w:line="240" w:lineRule="auto"/>
+              <w:rPr>
+                <w:rFonts w:ascii="Times New Roman" w:eastAsia="Times New Roman" w:hAnsi="Times New Roman" w:cs="Times New Roman"/>
+                <w:sz w:val="20"/>
+                <w:szCs w:val="20"/>
+              </w:rPr>
+            </w:pPr>
+          </w:p>
+        </w:tc>
+      </w:tr>
+      <w:tr>
+        <w:trPr>
+          <w:trHeight w:val="20"/>
+        </w:trPr>
+        <w:tc>
+          <w:tcPr>
+            <w:tcW w:w="2330" w:type="dxa"/>
+            <w:tcBorders>
+              <w:top w:val="nil"/>
+              <w:left w:val="single" w:sz="8" w:space="0" w:color="000000"/>
+              <w:bottom w:val="single" w:sz="4" w:space="0" w:color="auto"/>
+              <w:right w:val="single" w:sz="8" w:space="0" w:color="000000"/>
+            </w:tcBorders>
+            <w:tcMar>
+              <w:top w:w="100" w:type="dxa"/>
+              <w:left w:w="100" w:type="dxa"/>
+              <w:bottom w:w="100" w:type="dxa"/>
+              <w:right w:w="100" w:type="dxa"/>
+            </w:tcMar>
+          </w:tcPr>
+          <w:p>
+            <w:pPr>
+              <w:spacing w:line="240" w:lineRule="auto"/>
+              <w:rPr>
+                <w:rFonts w:ascii="Times New Roman" w:eastAsia="Times New Roman" w:hAnsi="Times New Roman" w:cs="Times New Roman"/>
+                <w:b/>
+                <w:sz w:val="20"/>
+                <w:szCs w:val="20"/>
+              </w:rPr>
+            </w:pPr>
+            <w:r>
+              <w:rPr>
+                <w:rFonts w:ascii="Times New Roman" w:eastAsia="Times New Roman" w:hAnsi="Times New Roman" w:cs="Times New Roman"/>
+                <w:b/>
+                <w:sz w:val="20"/>
+                <w:szCs w:val="20"/>
+              </w:rPr>
+              <w:t>Continuum</w:t>
+            </w:r>
+          </w:p>
+        </w:tc>
+        <w:tc>
+          <w:tcPr>
+            <w:tcW w:w="6445" w:type="dxa"/>
+            <w:tcBorders>
+              <w:top w:val="nil"/>
+              <w:left w:val="nil"/>
+              <w:bottom w:val="single" w:sz="4" w:space="0" w:color="auto"/>
+              <w:right w:val="single" w:sz="8" w:space="0" w:color="000000"/>
+            </w:tcBorders>
+            <w:tcMar>
+              <w:top w:w="100" w:type="dxa"/>
+              <w:left w:w="100" w:type="dxa"/>
+              <w:bottom w:w="100" w:type="dxa"/>
+              <w:right w:w="100" w:type="dxa"/>
+            </w:tcMar>
+          </w:tcPr>
+          <w:p>
+            <w:pPr>
+              <w:spacing w:line="240" w:lineRule="auto"/>
+              <w:rPr>
+                <w:rFonts w:ascii="Times New Roman" w:eastAsia="Times New Roman" w:hAnsi="Times New Roman" w:cs="Times New Roman"/>
+                <w:sz w:val="20"/>
+                <w:szCs w:val="20"/>
+              </w:rPr>
+            </w:pPr>
+          </w:p>
+        </w:tc>
+      </w:tr>
+      <w:tr>
+        <w:trPr>
+          <w:trHeight w:val="20"/>
+        </w:trPr>
+        <w:tc>
+          <w:tcPr>
+            <w:tcW w:w="2330" w:type="dxa"/>
+            <w:tcBorders>
+              <w:top w:val="single" w:sz="4" w:space="0" w:color="auto"/>
+              <w:left w:val="single" w:sz="4" w:space="0" w:color="auto"/>
+              <w:bottom w:val="single" w:sz="4" w:space="0" w:color="auto"/>
+              <w:right w:val="single" w:sz="4" w:space="0" w:color="auto"/>
+            </w:tcBorders>
+            <w:tcMar>
+              <w:top w:w="100" w:type="dxa"/>
+              <w:left w:w="100" w:type="dxa"/>
+              <w:bottom w:w="100" w:type="dxa"/>
+              <w:right w:w="100" w:type="dxa"/>
+            </w:tcMar>
+          </w:tcPr>
+          <w:p>
+            <w:pPr>
+              <w:spacing w:line="240" w:lineRule="auto"/>
+              <w:rPr>
+                <w:rFonts w:ascii="Times New Roman" w:eastAsia="Times New Roman" w:hAnsi="Times New Roman" w:cs="Times New Roman"/>
+                <w:b/>
+                <w:sz w:val="20"/>
+                <w:szCs w:val="20"/>
+              </w:rPr>
+            </w:pPr>
+            <w:r>
+              <w:rPr>
+                <w:rFonts w:ascii="Times New Roman" w:eastAsia="Times New Roman" w:hAnsi="Times New Roman" w:cs="Times New Roman"/>
+                <w:b/>
+                <w:sz w:val="20"/>
+                <w:szCs w:val="20"/>
+              </w:rPr>
+              <w:t>Equation for Resources</w:t>
+            </w:r>
+          </w:p>
+        </w:tc>
+        <w:tc>
+          <w:tcPr>
+            <w:tcW w:w="6445" w:type="dxa"/>
+            <w:tcBorders>
+              <w:top w:val="single" w:sz="4" w:space="0" w:color="auto"/>
+              <w:left w:val="single" w:sz="4" w:space="0" w:color="auto"/>
+              <w:bottom w:val="single" w:sz="4" w:space="0" w:color="auto"/>
+              <w:right w:val="single" w:sz="4" w:space="0" w:color="auto"/>
+            </w:tcBorders>
+            <w:tcMar>
+              <w:top w:w="100" w:type="dxa"/>
+              <w:left w:w="100" w:type="dxa"/>
+              <w:bottom w:w="100" w:type="dxa"/>
+              <w:right w:w="100" w:type="dxa"/>
+            </w:tcMar>
+          </w:tcPr>
+          <w:p>
+            <w:pPr>
+              <w:spacing w:line="240" w:lineRule="auto"/>
+              <w:rPr>
+                <w:rFonts w:ascii="Times New Roman" w:eastAsia="Times New Roman" w:hAnsi="Times New Roman" w:cs="Times New Roman"/>
+                <w:sz w:val="20"/>
+                <w:szCs w:val="20"/>
+              </w:rPr>
+            </w:pPr>
+          </w:p>
+        </w:tc>
+      </w:tr>
+    </w:tbl>
+    <w:p>
+      <w:pPr>
+        <w:spacing w:line="240" w:lineRule="auto"/>
+        <w:jc w:val="center"/>
+        <w:rPr>
+          <w:rFonts w:ascii="Times New Roman" w:eastAsia="Times New Roman" w:hAnsi="Times New Roman" w:cs="Times New Roman"/>
+          <w:b/>
+          <w:bCs/>
+          <w:sz w:val="18"/>
+          <w:szCs w:val="18"/>
+        </w:rPr>
+      </w:pPr>
+    </w:p>
+    <w:p>
+      <w:pPr>
+        <w:spacing w:line="240" w:lineRule="auto"/>
+        <w:jc w:val="center"/>
+        <w:rPr>
+          <w:rFonts w:ascii="Times New Roman" w:eastAsia="Times New Roman" w:hAnsi="Times New Roman" w:cs="Times New Roman"/>
+          <w:b/>
+          <w:bCs/>
+          <w:sz w:val="18"/>
+          <w:szCs w:val="18"/>
+        </w:rPr>
+      </w:pPr>
     </w:p>
     <w:tbl>
       <w:tblPr>
@@ -969,25 +2856,7 @@
                 <w:sz w:val="20"/>
                 <w:szCs w:val="20"/>
               </w:rPr>
-              <w:t>Continu</w:t>
-            </w:r>
-            <w:r>
-              <w:rPr>
-                <w:rFonts w:ascii="Times New Roman" w:eastAsia="Times New Roman" w:hAnsi="Times New Roman" w:cs="Times New Roman"/>
-                <w:b/>
-                <w:sz w:val="20"/>
-                <w:szCs w:val="20"/>
-              </w:rPr>
-              <w:t>u</w:t>
-            </w:r>
-            <w:r>
-              <w:rPr>
-                <w:rFonts w:ascii="Times New Roman" w:eastAsia="Times New Roman" w:hAnsi="Times New Roman" w:cs="Times New Roman"/>
-                <w:b/>
-                <w:sz w:val="20"/>
-                <w:szCs w:val="20"/>
-              </w:rPr>
-              <w:t>m</w:t>
+              <w:t>Continuum</w:t>
             </w:r>
           </w:p>
         </w:tc>
@@ -1024,7 +2893,6 @@
               </w:rPr>
               <w:t xml:space="preserve">Range from 1 to </w:t>
             </w:r>
-            <w:proofErr w:type="spellStart"/>
             <w:r>
               <w:rPr>
                 <w:rFonts w:ascii="Times New Roman" w:eastAsia="Times New Roman" w:hAnsi="Times New Roman" w:cs="Times New Roman"/>
@@ -1032,17 +2900,7 @@
                 <w:sz w:val="20"/>
                 <w:szCs w:val="20"/>
               </w:rPr>
-              <w:t>number_of_chunks</w:t>
-            </w:r>
-            <w:proofErr w:type="spellEnd"/>
-            <w:r>
-              <w:rPr>
-                <w:rFonts w:ascii="Times New Roman" w:eastAsia="Times New Roman" w:hAnsi="Times New Roman" w:cs="Times New Roman"/>
-                <w:i/>
-                <w:sz w:val="20"/>
-                <w:szCs w:val="20"/>
-              </w:rPr>
-              <w:t xml:space="preserve"> </w:t>
+              <w:t xml:space="preserve">number_of_chunks </w:t>
             </w:r>
             <w:r>
               <w:rPr>
@@ -1278,19 +3136,8 @@
                 <w:sz w:val="20"/>
                 <w:szCs w:val="20"/>
               </w:rPr>
-              <w:t>R*</w:t>
-            </w:r>
-            <w:proofErr w:type="spellStart"/>
-            <w:r>
-              <w:rPr>
-                <w:rFonts w:ascii="Times New Roman" w:eastAsia="Times New Roman" w:hAnsi="Times New Roman" w:cs="Times New Roman"/>
-                <w:i/>
-                <w:sz w:val="20"/>
-                <w:szCs w:val="20"/>
-              </w:rPr>
-              <w:t>single_threshold_resource</w:t>
-            </w:r>
-            <w:proofErr w:type="spellEnd"/>
+              <w:t>R*single_threshold_resource</w:t>
+            </w:r>
           </w:p>
           <w:p>
             <w:pPr>
@@ -1432,25 +3279,7 @@
                 <w:sz w:val="20"/>
                 <w:szCs w:val="20"/>
               </w:rPr>
-              <w:t xml:space="preserve">Throughput; input size; memory; chunk size; </w:t>
-            </w:r>
-            <w:proofErr w:type="spellStart"/>
-            <w:r>
-              <w:rPr>
-                <w:rFonts w:ascii="Times New Roman" w:eastAsia="Times New Roman" w:hAnsi="Times New Roman" w:cs="Times New Roman"/>
-                <w:sz w:val="20"/>
-                <w:szCs w:val="20"/>
-              </w:rPr>
-              <w:t>hashmap</w:t>
-            </w:r>
-            <w:proofErr w:type="spellEnd"/>
-            <w:r>
-              <w:rPr>
-                <w:rFonts w:ascii="Times New Roman" w:eastAsia="Times New Roman" w:hAnsi="Times New Roman" w:cs="Times New Roman"/>
-                <w:sz w:val="20"/>
-                <w:szCs w:val="20"/>
-              </w:rPr>
-              <w:t>; hashes</w:t>
+              <w:t>Throughput; input size; memory; chunk size; hashmap; hashes</w:t>
             </w:r>
           </w:p>
         </w:tc>
@@ -1646,25 +3475,7 @@
                 <w:sz w:val="20"/>
                 <w:szCs w:val="20"/>
               </w:rPr>
-              <w:t>Continu</w:t>
-            </w:r>
-            <w:r>
-              <w:rPr>
-                <w:rFonts w:ascii="Times New Roman" w:eastAsia="Times New Roman" w:hAnsi="Times New Roman" w:cs="Times New Roman"/>
-                <w:b/>
-                <w:sz w:val="20"/>
-                <w:szCs w:val="20"/>
-              </w:rPr>
-              <w:t>u</w:t>
-            </w:r>
-            <w:r>
-              <w:rPr>
-                <w:rFonts w:ascii="Times New Roman" w:eastAsia="Times New Roman" w:hAnsi="Times New Roman" w:cs="Times New Roman"/>
-                <w:b/>
-                <w:sz w:val="20"/>
-                <w:szCs w:val="20"/>
-              </w:rPr>
-              <w:t>m</w:t>
+              <w:t>Continuum</w:t>
             </w:r>
           </w:p>
         </w:tc>
@@ -1701,7 +3512,6 @@
               </w:rPr>
               <w:t xml:space="preserve">Range from 1 to </w:t>
             </w:r>
-            <w:proofErr w:type="spellStart"/>
             <w:r>
               <w:rPr>
                 <w:rFonts w:ascii="Times New Roman" w:eastAsia="Times New Roman" w:hAnsi="Times New Roman" w:cs="Times New Roman"/>
@@ -1709,17 +3519,7 @@
                 <w:sz w:val="20"/>
                 <w:szCs w:val="20"/>
               </w:rPr>
-              <w:t>number_of_chunks</w:t>
-            </w:r>
-            <w:proofErr w:type="spellEnd"/>
-            <w:r>
-              <w:rPr>
-                <w:rFonts w:ascii="Times New Roman" w:eastAsia="Times New Roman" w:hAnsi="Times New Roman" w:cs="Times New Roman"/>
-                <w:i/>
-                <w:sz w:val="20"/>
-                <w:szCs w:val="20"/>
-              </w:rPr>
-              <w:t xml:space="preserve"> </w:t>
+              <w:t xml:space="preserve">number_of_chunks </w:t>
             </w:r>
             <w:r>
               <w:rPr>
@@ -1935,19 +3735,8 @@
                 <w:sz w:val="20"/>
                 <w:szCs w:val="20"/>
               </w:rPr>
-              <w:t>R*</w:t>
-            </w:r>
-            <w:proofErr w:type="spellStart"/>
-            <w:r>
-              <w:rPr>
-                <w:rFonts w:ascii="Times New Roman" w:eastAsia="Times New Roman" w:hAnsi="Times New Roman" w:cs="Times New Roman"/>
-                <w:i/>
-                <w:sz w:val="20"/>
-                <w:szCs w:val="20"/>
-              </w:rPr>
-              <w:t>single_storage_resource</w:t>
-            </w:r>
-            <w:proofErr w:type="spellEnd"/>
+              <w:t>R*single_storage_resource</w:t>
+            </w:r>
           </w:p>
         </w:tc>
       </w:tr>
@@ -2001,7 +3790,7 @@
       </w:tblGrid>
       <w:tr>
         <w:trPr>
-          <w:trHeight w:val="995"/>
+          <w:trHeight w:val="20"/>
         </w:trPr>
         <w:tc>
           <w:tcPr>
@@ -2037,26 +3826,6 @@
                 <w:szCs w:val="20"/>
               </w:rPr>
               <w:t>Axis</w:t>
-            </w:r>
-          </w:p>
-          <w:p>
-            <w:pPr>
-              <w:spacing w:line="240" w:lineRule="auto"/>
-              <w:rPr>
-                <w:rFonts w:ascii="Times New Roman" w:eastAsia="Times New Roman" w:hAnsi="Times New Roman" w:cs="Times New Roman"/>
-                <w:b/>
-                <w:sz w:val="20"/>
-                <w:szCs w:val="20"/>
-              </w:rPr>
-            </w:pPr>
-            <w:r>
-              <w:rPr>
-                <w:rFonts w:ascii="Times New Roman" w:eastAsia="Times New Roman" w:hAnsi="Times New Roman" w:cs="Times New Roman"/>
-                <w:b/>
-                <w:sz w:val="20"/>
-                <w:szCs w:val="20"/>
-              </w:rPr>
-              <w:t xml:space="preserve"> </w:t>
             </w:r>
           </w:p>
         </w:tc>
@@ -2098,7 +3867,7 @@
       </w:tr>
       <w:tr>
         <w:trPr>
-          <w:trHeight w:val="995"/>
+          <w:trHeight w:val="20"/>
         </w:trPr>
         <w:tc>
           <w:tcPr>
@@ -2134,26 +3903,6 @@
                 <w:szCs w:val="20"/>
               </w:rPr>
               <w:t>Challenge</w:t>
-            </w:r>
-          </w:p>
-          <w:p>
-            <w:pPr>
-              <w:spacing w:line="240" w:lineRule="auto"/>
-              <w:rPr>
-                <w:rFonts w:ascii="Times New Roman" w:eastAsia="Times New Roman" w:hAnsi="Times New Roman" w:cs="Times New Roman"/>
-                <w:b/>
-                <w:sz w:val="20"/>
-                <w:szCs w:val="20"/>
-              </w:rPr>
-            </w:pPr>
-            <w:r>
-              <w:rPr>
-                <w:rFonts w:ascii="Times New Roman" w:eastAsia="Times New Roman" w:hAnsi="Times New Roman" w:cs="Times New Roman"/>
-                <w:b/>
-                <w:sz w:val="20"/>
-                <w:szCs w:val="20"/>
-              </w:rPr>
-              <w:t xml:space="preserve"> </w:t>
             </w:r>
           </w:p>
         </w:tc>
@@ -2195,7 +3944,7 @@
       </w:tr>
       <w:tr>
         <w:trPr>
-          <w:trHeight w:val="995"/>
+          <w:trHeight w:val="20"/>
         </w:trPr>
         <w:tc>
           <w:tcPr>
@@ -2230,28 +3979,7 @@
                 <w:sz w:val="20"/>
                 <w:szCs w:val="20"/>
               </w:rPr>
-              <w:lastRenderedPageBreak/>
               <w:t>Opportunity</w:t>
-            </w:r>
-          </w:p>
-          <w:p>
-            <w:pPr>
-              <w:spacing w:line="240" w:lineRule="auto"/>
-              <w:rPr>
-                <w:rFonts w:ascii="Times New Roman" w:eastAsia="Times New Roman" w:hAnsi="Times New Roman" w:cs="Times New Roman"/>
-                <w:b/>
-                <w:sz w:val="20"/>
-                <w:szCs w:val="20"/>
-              </w:rPr>
-            </w:pPr>
-            <w:r>
-              <w:rPr>
-                <w:rFonts w:ascii="Times New Roman" w:eastAsia="Times New Roman" w:hAnsi="Times New Roman" w:cs="Times New Roman"/>
-                <w:b/>
-                <w:sz w:val="20"/>
-                <w:szCs w:val="20"/>
-              </w:rPr>
-              <w:t xml:space="preserve"> </w:t>
             </w:r>
           </w:p>
         </w:tc>
@@ -2293,7 +4021,7 @@
       </w:tr>
       <w:tr>
         <w:trPr>
-          <w:trHeight w:val="995"/>
+          <w:trHeight w:val="20"/>
         </w:trPr>
         <w:tc>
           <w:tcPr>
@@ -2331,26 +4059,6 @@
               <w:t>Continuum</w:t>
             </w:r>
           </w:p>
-          <w:p>
-            <w:pPr>
-              <w:spacing w:line="240" w:lineRule="auto"/>
-              <w:rPr>
-                <w:rFonts w:ascii="Times New Roman" w:eastAsia="Times New Roman" w:hAnsi="Times New Roman" w:cs="Times New Roman"/>
-                <w:b/>
-                <w:sz w:val="20"/>
-                <w:szCs w:val="20"/>
-              </w:rPr>
-            </w:pPr>
-            <w:r>
-              <w:rPr>
-                <w:rFonts w:ascii="Times New Roman" w:eastAsia="Times New Roman" w:hAnsi="Times New Roman" w:cs="Times New Roman"/>
-                <w:b/>
-                <w:sz w:val="20"/>
-                <w:szCs w:val="20"/>
-              </w:rPr>
-              <w:t xml:space="preserve"> </w:t>
-            </w:r>
-          </w:p>
         </w:tc>
         <w:tc>
           <w:tcPr>
@@ -2383,32 +4091,14 @@
                 <w:sz w:val="20"/>
                 <w:szCs w:val="20"/>
               </w:rPr>
-              <w:t xml:space="preserve">Range from 1 to </w:t>
-            </w:r>
-            <w:proofErr w:type="spellStart"/>
-            <w:r>
-              <w:rPr>
-                <w:rFonts w:ascii="Times New Roman" w:eastAsia="Times New Roman" w:hAnsi="Times New Roman" w:cs="Times New Roman"/>
-                <w:sz w:val="20"/>
-                <w:szCs w:val="20"/>
-              </w:rPr>
-              <w:t>input_size</w:t>
-            </w:r>
-            <w:proofErr w:type="spellEnd"/>
-            <w:r>
-              <w:rPr>
-                <w:rFonts w:ascii="Times New Roman" w:eastAsia="Times New Roman" w:hAnsi="Times New Roman" w:cs="Times New Roman"/>
-                <w:sz w:val="20"/>
-                <w:szCs w:val="20"/>
-              </w:rPr>
-              <w:t xml:space="preserve"> comparisons and memory lookup</w:t>
+              <w:t>Range from 1 to input_size comparisons and memory lookup</w:t>
             </w:r>
           </w:p>
         </w:tc>
       </w:tr>
       <w:tr>
         <w:trPr>
-          <w:trHeight w:val="995"/>
+          <w:trHeight w:val="20"/>
         </w:trPr>
         <w:tc>
           <w:tcPr>
@@ -2443,27 +4133,8 @@
                 <w:sz w:val="20"/>
                 <w:szCs w:val="20"/>
               </w:rPr>
+              <w:lastRenderedPageBreak/>
               <w:t>Equation for Benefit</w:t>
-            </w:r>
-          </w:p>
-          <w:p>
-            <w:pPr>
-              <w:spacing w:line="240" w:lineRule="auto"/>
-              <w:rPr>
-                <w:rFonts w:ascii="Times New Roman" w:eastAsia="Times New Roman" w:hAnsi="Times New Roman" w:cs="Times New Roman"/>
-                <w:b/>
-                <w:sz w:val="20"/>
-                <w:szCs w:val="20"/>
-              </w:rPr>
-            </w:pPr>
-            <w:r>
-              <w:rPr>
-                <w:rFonts w:ascii="Times New Roman" w:eastAsia="Times New Roman" w:hAnsi="Times New Roman" w:cs="Times New Roman"/>
-                <w:b/>
-                <w:sz w:val="20"/>
-                <w:szCs w:val="20"/>
-              </w:rPr>
-              <w:t xml:space="preserve"> </w:t>
             </w:r>
           </w:p>
         </w:tc>
@@ -2532,7 +4203,7 @@
       </w:tr>
       <w:tr>
         <w:trPr>
-          <w:trHeight w:val="1265"/>
+          <w:trHeight w:val="20"/>
         </w:trPr>
         <w:tc>
           <w:tcPr>
@@ -2570,26 +4241,6 @@
               <w:t>Equation for Resources</w:t>
             </w:r>
           </w:p>
-          <w:p>
-            <w:pPr>
-              <w:spacing w:line="240" w:lineRule="auto"/>
-              <w:rPr>
-                <w:rFonts w:ascii="Times New Roman" w:eastAsia="Times New Roman" w:hAnsi="Times New Roman" w:cs="Times New Roman"/>
-                <w:b/>
-                <w:sz w:val="20"/>
-                <w:szCs w:val="20"/>
-              </w:rPr>
-            </w:pPr>
-            <w:r>
-              <w:rPr>
-                <w:rFonts w:ascii="Times New Roman" w:eastAsia="Times New Roman" w:hAnsi="Times New Roman" w:cs="Times New Roman"/>
-                <w:b/>
-                <w:sz w:val="20"/>
-                <w:szCs w:val="20"/>
-              </w:rPr>
-              <w:t xml:space="preserve"> </w:t>
-            </w:r>
-          </w:p>
         </w:tc>
         <w:tc>
           <w:tcPr>
@@ -2649,27 +4300,7 @@
                 <w:sz w:val="20"/>
                 <w:szCs w:val="20"/>
               </w:rPr>
-              <w:t>R*(</w:t>
-            </w:r>
-            <w:proofErr w:type="spellStart"/>
-            <w:r>
-              <w:rPr>
-                <w:rFonts w:ascii="Times New Roman" w:eastAsia="Times New Roman" w:hAnsi="Times New Roman" w:cs="Times New Roman"/>
-                <w:i/>
-                <w:sz w:val="20"/>
-                <w:szCs w:val="20"/>
-              </w:rPr>
-              <w:t>single_comparison_resource+single_lookup_resource</w:t>
-            </w:r>
-            <w:proofErr w:type="spellEnd"/>
-            <w:r>
-              <w:rPr>
-                <w:rFonts w:ascii="Times New Roman" w:eastAsia="Times New Roman" w:hAnsi="Times New Roman" w:cs="Times New Roman"/>
-                <w:i/>
-                <w:sz w:val="20"/>
-                <w:szCs w:val="20"/>
-              </w:rPr>
-              <w:t>)</w:t>
+              <w:t>R*(single_comparison_resource+single_lookup_resource)</w:t>
             </w:r>
           </w:p>
         </w:tc>
@@ -2724,7 +4355,7 @@
       </w:tblGrid>
       <w:tr>
         <w:trPr>
-          <w:trHeight w:val="995"/>
+          <w:trHeight w:val="20"/>
         </w:trPr>
         <w:tc>
           <w:tcPr>
@@ -2762,26 +4393,6 @@
               <w:t>Axis</w:t>
             </w:r>
           </w:p>
-          <w:p>
-            <w:pPr>
-              <w:spacing w:line="240" w:lineRule="auto"/>
-              <w:rPr>
-                <w:rFonts w:ascii="Times New Roman" w:eastAsia="Times New Roman" w:hAnsi="Times New Roman" w:cs="Times New Roman"/>
-                <w:b/>
-                <w:sz w:val="20"/>
-                <w:szCs w:val="20"/>
-              </w:rPr>
-            </w:pPr>
-            <w:r>
-              <w:rPr>
-                <w:rFonts w:ascii="Times New Roman" w:eastAsia="Times New Roman" w:hAnsi="Times New Roman" w:cs="Times New Roman"/>
-                <w:b/>
-                <w:sz w:val="20"/>
-                <w:szCs w:val="20"/>
-              </w:rPr>
-              <w:t xml:space="preserve"> </w:t>
-            </w:r>
-          </w:p>
         </w:tc>
         <w:tc>
           <w:tcPr>
@@ -2814,32 +4425,14 @@
                 <w:sz w:val="20"/>
                 <w:szCs w:val="20"/>
               </w:rPr>
-              <w:t xml:space="preserve">Data rate among operations; input size; memory; </w:t>
-            </w:r>
-            <w:proofErr w:type="spellStart"/>
-            <w:r>
-              <w:rPr>
-                <w:rFonts w:ascii="Times New Roman" w:eastAsia="Times New Roman" w:hAnsi="Times New Roman" w:cs="Times New Roman"/>
-                <w:sz w:val="20"/>
-                <w:szCs w:val="20"/>
-              </w:rPr>
-              <w:t>hashmap</w:t>
-            </w:r>
-            <w:proofErr w:type="spellEnd"/>
-            <w:r>
-              <w:rPr>
-                <w:rFonts w:ascii="Times New Roman" w:eastAsia="Times New Roman" w:hAnsi="Times New Roman" w:cs="Times New Roman"/>
-                <w:sz w:val="20"/>
-                <w:szCs w:val="20"/>
-              </w:rPr>
-              <w:t>; chunk size; pipeline</w:t>
+              <w:t>Data rate among operations; input size; memory; hashmap; chunk size; pipeline</w:t>
             </w:r>
           </w:p>
         </w:tc>
       </w:tr>
       <w:tr>
         <w:trPr>
-          <w:trHeight w:val="995"/>
+          <w:trHeight w:val="20"/>
         </w:trPr>
         <w:tc>
           <w:tcPr>
@@ -2875,26 +4468,6 @@
                 <w:szCs w:val="20"/>
               </w:rPr>
               <w:t>Challenge</w:t>
-            </w:r>
-          </w:p>
-          <w:p>
-            <w:pPr>
-              <w:spacing w:line="240" w:lineRule="auto"/>
-              <w:rPr>
-                <w:rFonts w:ascii="Times New Roman" w:eastAsia="Times New Roman" w:hAnsi="Times New Roman" w:cs="Times New Roman"/>
-                <w:b/>
-                <w:sz w:val="20"/>
-                <w:szCs w:val="20"/>
-              </w:rPr>
-            </w:pPr>
-            <w:r>
-              <w:rPr>
-                <w:rFonts w:ascii="Times New Roman" w:eastAsia="Times New Roman" w:hAnsi="Times New Roman" w:cs="Times New Roman"/>
-                <w:b/>
-                <w:sz w:val="20"/>
-                <w:szCs w:val="20"/>
-              </w:rPr>
-              <w:t xml:space="preserve"> </w:t>
             </w:r>
           </w:p>
         </w:tc>
@@ -2936,7 +4509,7 @@
       </w:tr>
       <w:tr>
         <w:trPr>
-          <w:trHeight w:val="995"/>
+          <w:trHeight w:val="20"/>
         </w:trPr>
         <w:tc>
           <w:tcPr>
@@ -2972,26 +4545,6 @@
                 <w:szCs w:val="20"/>
               </w:rPr>
               <w:t>Opportunity</w:t>
-            </w:r>
-          </w:p>
-          <w:p>
-            <w:pPr>
-              <w:spacing w:line="240" w:lineRule="auto"/>
-              <w:rPr>
-                <w:rFonts w:ascii="Times New Roman" w:eastAsia="Times New Roman" w:hAnsi="Times New Roman" w:cs="Times New Roman"/>
-                <w:b/>
-                <w:sz w:val="20"/>
-                <w:szCs w:val="20"/>
-              </w:rPr>
-            </w:pPr>
-            <w:r>
-              <w:rPr>
-                <w:rFonts w:ascii="Times New Roman" w:eastAsia="Times New Roman" w:hAnsi="Times New Roman" w:cs="Times New Roman"/>
-                <w:b/>
-                <w:sz w:val="20"/>
-                <w:szCs w:val="20"/>
-              </w:rPr>
-              <w:t xml:space="preserve"> </w:t>
             </w:r>
           </w:p>
         </w:tc>
@@ -3033,7 +4586,7 @@
       </w:tr>
       <w:tr>
         <w:trPr>
-          <w:trHeight w:val="995"/>
+          <w:trHeight w:val="20"/>
         </w:trPr>
         <w:tc>
           <w:tcPr>
@@ -3069,26 +4622,6 @@
                 <w:szCs w:val="20"/>
               </w:rPr>
               <w:t>Continuum</w:t>
-            </w:r>
-          </w:p>
-          <w:p>
-            <w:pPr>
-              <w:spacing w:line="240" w:lineRule="auto"/>
-              <w:rPr>
-                <w:rFonts w:ascii="Times New Roman" w:eastAsia="Times New Roman" w:hAnsi="Times New Roman" w:cs="Times New Roman"/>
-                <w:b/>
-                <w:sz w:val="20"/>
-                <w:szCs w:val="20"/>
-              </w:rPr>
-            </w:pPr>
-            <w:r>
-              <w:rPr>
-                <w:rFonts w:ascii="Times New Roman" w:eastAsia="Times New Roman" w:hAnsi="Times New Roman" w:cs="Times New Roman"/>
-                <w:b/>
-                <w:sz w:val="20"/>
-                <w:szCs w:val="20"/>
-              </w:rPr>
-              <w:t xml:space="preserve"> </w:t>
             </w:r>
           </w:p>
         </w:tc>
@@ -3130,7 +4663,7 @@
       </w:tr>
       <w:tr>
         <w:trPr>
-          <w:trHeight w:val="995"/>
+          <w:trHeight w:val="20"/>
         </w:trPr>
         <w:tc>
           <w:tcPr>
@@ -3166,26 +4699,6 @@
                 <w:szCs w:val="20"/>
               </w:rPr>
               <w:t>Equation for Benefit</w:t>
-            </w:r>
-          </w:p>
-          <w:p>
-            <w:pPr>
-              <w:spacing w:line="240" w:lineRule="auto"/>
-              <w:rPr>
-                <w:rFonts w:ascii="Times New Roman" w:eastAsia="Times New Roman" w:hAnsi="Times New Roman" w:cs="Times New Roman"/>
-                <w:b/>
-                <w:sz w:val="20"/>
-                <w:szCs w:val="20"/>
-              </w:rPr>
-            </w:pPr>
-            <w:r>
-              <w:rPr>
-                <w:rFonts w:ascii="Times New Roman" w:eastAsia="Times New Roman" w:hAnsi="Times New Roman" w:cs="Times New Roman"/>
-                <w:b/>
-                <w:sz w:val="20"/>
-                <w:szCs w:val="20"/>
-              </w:rPr>
-              <w:t xml:space="preserve"> </w:t>
             </w:r>
           </w:p>
         </w:tc>
@@ -3237,7 +4750,7 @@
       </w:tr>
       <w:tr>
         <w:trPr>
-          <w:trHeight w:val="1265"/>
+          <w:trHeight w:val="20"/>
         </w:trPr>
         <w:tc>
           <w:tcPr>
@@ -3272,30 +4785,9 @@
                 <w:sz w:val="20"/>
                 <w:szCs w:val="20"/>
               </w:rPr>
-              <w:lastRenderedPageBreak/>
               <w:t>Equation for Resources</w:t>
             </w:r>
           </w:p>
-          <w:p>
-            <w:pPr>
-              <w:spacing w:line="240" w:lineRule="auto"/>
-              <w:rPr>
-                <w:rFonts w:ascii="Times New Roman" w:eastAsia="Times New Roman" w:hAnsi="Times New Roman" w:cs="Times New Roman"/>
-                <w:b/>
-                <w:sz w:val="20"/>
-                <w:szCs w:val="20"/>
-              </w:rPr>
-            </w:pPr>
-            <w:r>
-              <w:rPr>
-                <w:rFonts w:ascii="Times New Roman" w:eastAsia="Times New Roman" w:hAnsi="Times New Roman" w:cs="Times New Roman"/>
-                <w:b/>
-                <w:sz w:val="20"/>
-                <w:szCs w:val="20"/>
-              </w:rPr>
-              <w:t xml:space="preserve"> </w:t>
-            </w:r>
-          </w:p>
         </w:tc>
         <w:tc>
           <w:tcPr>
@@ -3331,7 +4823,6 @@
               </w:rPr>
               <w:t xml:space="preserve">Resource = </w:t>
             </w:r>
-            <w:proofErr w:type="spellStart"/>
             <w:r>
               <w:rPr>
                 <w:rFonts w:ascii="Times New Roman" w:eastAsia="Times New Roman" w:hAnsi="Times New Roman" w:cs="Times New Roman"/>
@@ -3358,7 +4849,6 @@
               </w:rPr>
               <w:t>Resource_LZW</w:t>
             </w:r>
-            <w:proofErr w:type="spellEnd"/>
           </w:p>
         </w:tc>
       </w:tr>
@@ -3374,7 +4864,7 @@
     </w:p>
     <w:sectPr>
       <w:pgSz w:w="12240" w:h="15840"/>
-      <w:pgMar w:top="1440" w:right="1440" w:bottom="1440" w:left="1440" w:header="720" w:footer="720" w:gutter="0"/>
+      <w:pgMar w:top="540" w:right="1440" w:bottom="1440" w:left="1440" w:header="720" w:footer="720" w:gutter="0"/>
       <w:pgNumType w:start="1"/>
       <w:cols w:space="720"/>
     </w:sectPr>

</xml_diff>